<commit_message>
SQL zum Erstellen der Datenbank angepasst
</commit_message>
<xml_diff>
--- a/projekt datenbank/Projekt Datenbank Fremdsprachen.docx
+++ b/projekt datenbank/Projekt Datenbank Fremdsprachen.docx
@@ -1308,19 +1308,7 @@
                               <w:rPr>
                                 <w:b/>
                               </w:rPr>
-                              <w:t>Bibliothekseintrag «</w:t>
-                            </w:r>
-                            <w:r>
-                              <w:rPr>
-                                <w:b/>
-                              </w:rPr>
-                              <w:t>Sprache</w:t>
-                            </w:r>
-                            <w:r>
-                              <w:rPr>
-                                <w:b/>
-                              </w:rPr>
-                              <w:t>» löschen</w:t>
+                              <w:t>Bibliothekseintrag «Sprache» löschen</w:t>
                             </w:r>
                             <w:r>
                               <w:t xml:space="preserve"> (Alle der Sprache zugehörigen Untermenüs und Karteikarten sollen mitgelöscht werden)</w:t>
@@ -1338,19 +1326,7 @@
                               <w:rPr>
                                 <w:b/>
                               </w:rPr>
-                              <w:t>Bibliothekseintrag «</w:t>
-                            </w:r>
-                            <w:r>
-                              <w:rPr>
-                                <w:b/>
-                              </w:rPr>
-                              <w:t>Bibliothek</w:t>
-                            </w:r>
-                            <w:r>
-                              <w:rPr>
-                                <w:b/>
-                              </w:rPr>
-                              <w:t>» löschen</w:t>
+                              <w:t>Bibliothekseintrag «Bibliothek» löschen</w:t>
                             </w:r>
                             <w:r>
                               <w:t xml:space="preserve"> (Das löschen der gesamten Bibliothek darf nicht möglich sein)</w:t>
@@ -1380,7 +1356,7 @@
                 <v:stroke joinstyle="miter"/>
                 <v:path gradientshapeok="t" o:connecttype="rect"/>
               </v:shapetype>
-              <v:shape id="Textfeld 15" o:spid="_x0000_s1026" type="#_x0000_t202" style="position:absolute;margin-left:0;margin-top:221.75pt;width:409.2pt;height:200.5pt;z-index:251661312;visibility:visible;mso-wrap-style:square;mso-height-percent:0;mso-wrap-distance-left:9pt;mso-wrap-distance-top:0;mso-wrap-distance-right:9pt;mso-wrap-distance-bottom:0;mso-position-horizontal:left;mso-position-horizontal-relative:margin;mso-position-vertical:absolute;mso-position-vertical-relative:text;mso-height-percent:0;mso-height-relative:margin;v-text-anchor:top" o:gfxdata="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" fillcolor="white [3201]" strokeweight=".5pt">
+              <v:shape id="Textfeld 15" o:spid="_x0000_s1026" type="#_x0000_t202" style="position:absolute;margin-left:0;margin-top:221.75pt;width:409.2pt;height:200.5pt;z-index:251661312;visibility:visible;mso-wrap-style:square;mso-height-percent:0;mso-wrap-distance-left:9pt;mso-wrap-distance-top:0;mso-wrap-distance-right:9pt;mso-wrap-distance-bottom:0;mso-position-horizontal:left;mso-position-horizontal-relative:margin;mso-position-vertical:absolute;mso-position-vertical-relative:text;mso-height-percent:0;mso-height-relative:margin;v-text-anchor:top" o:gfxdata="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" fillcolor="white [3201]" strokeweight=".5pt">
                 <v:textbox>
                   <w:txbxContent>
                     <w:p>
@@ -1494,19 +1470,7 @@
                         <w:rPr>
                           <w:b/>
                         </w:rPr>
-                        <w:t>Bibliothekseintrag «</w:t>
-                      </w:r>
-                      <w:r>
-                        <w:rPr>
-                          <w:b/>
-                        </w:rPr>
-                        <w:t>Sprache</w:t>
-                      </w:r>
-                      <w:r>
-                        <w:rPr>
-                          <w:b/>
-                        </w:rPr>
-                        <w:t>» löschen</w:t>
+                        <w:t>Bibliothekseintrag «Sprache» löschen</w:t>
                       </w:r>
                       <w:r>
                         <w:t xml:space="preserve"> (Alle der Sprache zugehörigen Untermenüs und Karteikarten sollen mitgelöscht werden)</w:t>
@@ -1524,19 +1488,7 @@
                         <w:rPr>
                           <w:b/>
                         </w:rPr>
-                        <w:t>Bibliothekseintrag «</w:t>
-                      </w:r>
-                      <w:r>
-                        <w:rPr>
-                          <w:b/>
-                        </w:rPr>
-                        <w:t>Bibliothek</w:t>
-                      </w:r>
-                      <w:r>
-                        <w:rPr>
-                          <w:b/>
-                        </w:rPr>
-                        <w:t>» löschen</w:t>
+                        <w:t>Bibliothekseintrag «Bibliothek» löschen</w:t>
                       </w:r>
                       <w:r>
                         <w:t xml:space="preserve"> (Das löschen der gesamten Bibliothek darf nicht möglich sein)</w:t>
@@ -1854,7 +1806,7 @@
           </mc:Choice>
           <mc:Fallback>
             <w:pict>
-              <v:shape w14:anchorId="42C18917" id="Textfeld 14" o:spid="_x0000_s1027" type="#_x0000_t202" style="position:absolute;margin-left:165.2pt;margin-top:6.8pt;width:240.6pt;height:185pt;z-index:251660288;visibility:visible;mso-wrap-style:square;mso-height-percent:0;mso-wrap-distance-left:9pt;mso-wrap-distance-top:0;mso-wrap-distance-right:9pt;mso-wrap-distance-bottom:0;mso-position-horizontal:absolute;mso-position-horizontal-relative:text;mso-position-vertical:absolute;mso-position-vertical-relative:text;mso-height-percent:0;mso-height-relative:margin;v-text-anchor:top" o:gfxdata="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" fillcolor="white [3201]" strokeweight=".5pt">
+              <v:shape w14:anchorId="42C18917" id="Textfeld 14" o:spid="_x0000_s1027" type="#_x0000_t202" style="position:absolute;margin-left:165.2pt;margin-top:6.8pt;width:240.6pt;height:185pt;z-index:251660288;visibility:visible;mso-wrap-style:square;mso-height-percent:0;mso-wrap-distance-left:9pt;mso-wrap-distance-top:0;mso-wrap-distance-right:9pt;mso-wrap-distance-bottom:0;mso-position-horizontal:absolute;mso-position-horizontal-relative:text;mso-position-vertical:absolute;mso-position-vertical-relative:text;mso-height-percent:0;mso-height-relative:margin;v-text-anchor:top" o:gfxdata="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" fillcolor="white [3201]" strokeweight=".5pt">
                 <v:textbox>
                   <w:txbxContent>
                     <w:p>
@@ -3610,6 +3562,9 @@
         <w:lastRenderedPageBreak/>
         <w:t>Datenbankdesign erstellen</w:t>
       </w:r>
+      <w:r>
+        <w:t xml:space="preserve"> (nach Korrektur ERM mit Baur)</w:t>
+      </w:r>
     </w:p>
     <w:p>
       <w:pPr>
@@ -3632,11 +3587,11 @@
         <w:tblLook w:val="04A0" w:firstRow="1" w:lastRow="0" w:firstColumn="1" w:lastColumn="0" w:noHBand="0" w:noVBand="1"/>
       </w:tblPr>
       <w:tblGrid>
-        <w:gridCol w:w="1708"/>
-        <w:gridCol w:w="1668"/>
-        <w:gridCol w:w="2100"/>
-        <w:gridCol w:w="1818"/>
-        <w:gridCol w:w="1768"/>
+        <w:gridCol w:w="1831"/>
+        <w:gridCol w:w="1618"/>
+        <w:gridCol w:w="2093"/>
+        <w:gridCol w:w="1811"/>
+        <w:gridCol w:w="1709"/>
       </w:tblGrid>
       <w:tr>
         <w:tc>
@@ -3649,14 +3604,15 @@
             <w:r>
               <w:rPr>
                 <w:b/>
+                <w:highlight w:val="green"/>
               </w:rPr>
               <w:t>Tabellenname:</w:t>
             </w:r>
             <w:r>
-              <w:t xml:space="preserve"> </w:t>
-            </w:r>
-            <w:r>
-              <w:t>Benutzer</w:t>
+              <w:rPr>
+                <w:highlight w:val="green"/>
+              </w:rPr>
+              <w:t xml:space="preserve"> Benutzer</w:t>
             </w:r>
           </w:p>
         </w:tc>
@@ -3835,13 +3791,7 @@
           </w:tcPr>
           <w:p>
             <w:r>
-              <w:t>Varchar (</w:t>
-            </w:r>
-            <w:r>
-              <w:t>30</w:t>
-            </w:r>
-            <w:r>
-              <w:t>)</w:t>
+              <w:t>Varchar (30)</w:t>
             </w:r>
           </w:p>
         </w:tc>
@@ -3934,14 +3884,19 @@
             <w:tcW w:w="1668" w:type="dxa"/>
           </w:tcPr>
           <w:p>
-            <w:r>
-              <w:t>Varchar (</w:t>
-            </w:r>
-            <w:r>
-              <w:t>40</w:t>
-            </w:r>
-            <w:r>
-              <w:t>)</w:t>
+            <w:proofErr w:type="spellStart"/>
+            <w:r>
+              <w:t>Varchar</w:t>
+            </w:r>
+            <w:proofErr w:type="spellEnd"/>
+            <w:r>
+              <w:t xml:space="preserve"> (</w:t>
+            </w:r>
+            <w:r>
+              <w:t>5</w:t>
+            </w:r>
+            <w:r>
+              <w:t>0)</w:t>
             </w:r>
           </w:p>
         </w:tc>
@@ -3985,13 +3940,7 @@
           </w:tcPr>
           <w:p>
             <w:r>
-              <w:t>Varchar (</w:t>
-            </w:r>
-            <w:r>
-              <w:t>30</w:t>
-            </w:r>
-            <w:r>
-              <w:t>)</w:t>
+              <w:t>Varchar (30)</w:t>
             </w:r>
           </w:p>
         </w:tc>
@@ -4088,11 +4037,24 @@
             <w:tcW w:w="2100" w:type="dxa"/>
           </w:tcPr>
           <w:p>
+            <w:proofErr w:type="spellStart"/>
             <w:proofErr w:type="gramStart"/>
             <w:r>
               <w:t>dd.mm.yyyy</w:t>
             </w:r>
+            <w:proofErr w:type="spellEnd"/>
             <w:proofErr w:type="gramEnd"/>
+            <w:r>
+              <w:t xml:space="preserve"> (</w:t>
+            </w:r>
+            <w:proofErr w:type="spellStart"/>
+            <w:r>
+              <w:t>autom</w:t>
+            </w:r>
+            <w:proofErr w:type="spellEnd"/>
+            <w:r>
+              <w:t>.)</w:t>
+            </w:r>
           </w:p>
         </w:tc>
         <w:tc>
@@ -4114,9 +4076,17 @@
             <w:tcW w:w="1708" w:type="dxa"/>
           </w:tcPr>
           <w:p>
-            <w:r>
-              <w:t>Letzte_Aktivität</w:t>
-            </w:r>
+            <w:proofErr w:type="spellStart"/>
+            <w:r>
+              <w:t>Letzte_Aktivit</w:t>
+            </w:r>
+            <w:r>
+              <w:t>ae</w:t>
+            </w:r>
+            <w:r>
+              <w:t>t</w:t>
+            </w:r>
+            <w:proofErr w:type="spellEnd"/>
           </w:p>
         </w:tc>
         <w:tc>
@@ -4134,11 +4104,26 @@
             <w:tcW w:w="2100" w:type="dxa"/>
           </w:tcPr>
           <w:p>
+            <w:proofErr w:type="spellStart"/>
             <w:proofErr w:type="gramStart"/>
             <w:r>
               <w:t>dd.mm.yyyy</w:t>
             </w:r>
+            <w:proofErr w:type="spellEnd"/>
             <w:proofErr w:type="gramEnd"/>
+          </w:p>
+          <w:p>
+            <w:r>
+              <w:t>(</w:t>
+            </w:r>
+            <w:proofErr w:type="spellStart"/>
+            <w:r>
+              <w:t>autom</w:t>
+            </w:r>
+            <w:proofErr w:type="spellEnd"/>
+            <w:r>
+              <w:t>.)</w:t>
+            </w:r>
           </w:p>
         </w:tc>
         <w:tc>
@@ -4187,14 +4172,21 @@
             <w:r>
               <w:rPr>
                 <w:b/>
+                <w:highlight w:val="green"/>
               </w:rPr>
               <w:t>Tabellenname:</w:t>
             </w:r>
             <w:r>
-              <w:t xml:space="preserve"> </w:t>
-            </w:r>
-            <w:r>
-              <w:t>Bibliothek</w:t>
+              <w:rPr>
+                <w:highlight w:val="green"/>
+              </w:rPr>
+              <w:t xml:space="preserve"> Bibliothek</w:t>
+            </w:r>
+            <w:r>
+              <w:rPr>
+                <w:highlight w:val="green"/>
+              </w:rPr>
+              <w:t>en</w:t>
             </w:r>
           </w:p>
         </w:tc>
@@ -4202,7 +4194,7 @@
       <w:tr>
         <w:tc>
           <w:tcPr>
-            <w:tcW w:w="1708" w:type="dxa"/>
+            <w:tcW w:w="1721" w:type="dxa"/>
             <w:shd w:val="clear" w:color="auto" w:fill="E7E6E6" w:themeFill="background2"/>
           </w:tcPr>
           <w:p>
@@ -4221,7 +4213,7 @@
         </w:tc>
         <w:tc>
           <w:tcPr>
-            <w:tcW w:w="1668" w:type="dxa"/>
+            <w:tcW w:w="1663" w:type="dxa"/>
             <w:shd w:val="clear" w:color="auto" w:fill="E7E6E6" w:themeFill="background2"/>
           </w:tcPr>
           <w:p>
@@ -4240,7 +4232,7 @@
         </w:tc>
         <w:tc>
           <w:tcPr>
-            <w:tcW w:w="2100" w:type="dxa"/>
+            <w:tcW w:w="2099" w:type="dxa"/>
             <w:shd w:val="clear" w:color="auto" w:fill="E7E6E6" w:themeFill="background2"/>
           </w:tcPr>
           <w:p>
@@ -4259,7 +4251,7 @@
         </w:tc>
         <w:tc>
           <w:tcPr>
-            <w:tcW w:w="1818" w:type="dxa"/>
+            <w:tcW w:w="1817" w:type="dxa"/>
             <w:shd w:val="clear" w:color="auto" w:fill="E7E6E6" w:themeFill="background2"/>
           </w:tcPr>
           <w:p>
@@ -4278,7 +4270,7 @@
         </w:tc>
         <w:tc>
           <w:tcPr>
-            <w:tcW w:w="1768" w:type="dxa"/>
+            <w:tcW w:w="1762" w:type="dxa"/>
             <w:shd w:val="clear" w:color="auto" w:fill="E7E6E6" w:themeFill="background2"/>
           </w:tcPr>
           <w:p>
@@ -4299,7 +4291,7 @@
       <w:tr>
         <w:tc>
           <w:tcPr>
-            <w:tcW w:w="1708" w:type="dxa"/>
+            <w:tcW w:w="1721" w:type="dxa"/>
           </w:tcPr>
           <w:p>
             <w:r>
@@ -4309,7 +4301,7 @@
         </w:tc>
         <w:tc>
           <w:tcPr>
-            <w:tcW w:w="1668" w:type="dxa"/>
+            <w:tcW w:w="1663" w:type="dxa"/>
           </w:tcPr>
           <w:p>
             <w:r>
@@ -4319,7 +4311,7 @@
         </w:tc>
         <w:tc>
           <w:tcPr>
-            <w:tcW w:w="2100" w:type="dxa"/>
+            <w:tcW w:w="2099" w:type="dxa"/>
           </w:tcPr>
           <w:p>
             <w:r>
@@ -4334,7 +4326,7 @@
         </w:tc>
         <w:tc>
           <w:tcPr>
-            <w:tcW w:w="1818" w:type="dxa"/>
+            <w:tcW w:w="1817" w:type="dxa"/>
           </w:tcPr>
           <w:p>
             <w:r>
@@ -4344,7 +4336,7 @@
         </w:tc>
         <w:tc>
           <w:tcPr>
-            <w:tcW w:w="1768" w:type="dxa"/>
+            <w:tcW w:w="1762" w:type="dxa"/>
           </w:tcPr>
           <w:p>
             <w:r>
@@ -4356,7 +4348,7 @@
       <w:tr>
         <w:tc>
           <w:tcPr>
-            <w:tcW w:w="1708" w:type="dxa"/>
+            <w:tcW w:w="1721" w:type="dxa"/>
           </w:tcPr>
           <w:p>
             <w:r>
@@ -4366,23 +4358,17 @@
         </w:tc>
         <w:tc>
           <w:tcPr>
-            <w:tcW w:w="1668" w:type="dxa"/>
-          </w:tcPr>
-          <w:p>
-            <w:r>
-              <w:t>Varchar (</w:t>
-            </w:r>
-            <w:r>
-              <w:t>2</w:t>
-            </w:r>
-            <w:r>
-              <w:t>0)</w:t>
-            </w:r>
-          </w:p>
-        </w:tc>
-        <w:tc>
-          <w:tcPr>
-            <w:tcW w:w="2100" w:type="dxa"/>
+            <w:tcW w:w="1663" w:type="dxa"/>
+          </w:tcPr>
+          <w:p>
+            <w:r>
+              <w:t>Varchar (20)</w:t>
+            </w:r>
+          </w:p>
+        </w:tc>
+        <w:tc>
+          <w:tcPr>
+            <w:tcW w:w="2099" w:type="dxa"/>
           </w:tcPr>
           <w:p>
             <w:r>
@@ -4392,13 +4378,13 @@
         </w:tc>
         <w:tc>
           <w:tcPr>
-            <w:tcW w:w="1818" w:type="dxa"/>
+            <w:tcW w:w="1817" w:type="dxa"/>
           </w:tcPr>
           <w:p/>
         </w:tc>
         <w:tc>
           <w:tcPr>
-            <w:tcW w:w="1768" w:type="dxa"/>
+            <w:tcW w:w="1762" w:type="dxa"/>
           </w:tcPr>
           <w:p/>
         </w:tc>
@@ -4406,7 +4392,7 @@
       <w:tr>
         <w:tc>
           <w:tcPr>
-            <w:tcW w:w="1708" w:type="dxa"/>
+            <w:tcW w:w="1721" w:type="dxa"/>
           </w:tcPr>
           <w:p>
             <w:r>
@@ -4416,35 +4402,29 @@
         </w:tc>
         <w:tc>
           <w:tcPr>
-            <w:tcW w:w="1668" w:type="dxa"/>
-          </w:tcPr>
-          <w:p>
-            <w:r>
-              <w:t>Varchar (</w:t>
-            </w:r>
-            <w:r>
-              <w:t>50</w:t>
-            </w:r>
-            <w:r>
-              <w:t>)</w:t>
-            </w:r>
-          </w:p>
-        </w:tc>
-        <w:tc>
-          <w:tcPr>
-            <w:tcW w:w="2100" w:type="dxa"/>
+            <w:tcW w:w="1663" w:type="dxa"/>
+          </w:tcPr>
+          <w:p>
+            <w:r>
+              <w:t>Varchar (50)</w:t>
+            </w:r>
+          </w:p>
+        </w:tc>
+        <w:tc>
+          <w:tcPr>
+            <w:tcW w:w="2099" w:type="dxa"/>
           </w:tcPr>
           <w:p/>
         </w:tc>
         <w:tc>
           <w:tcPr>
-            <w:tcW w:w="1818" w:type="dxa"/>
+            <w:tcW w:w="1817" w:type="dxa"/>
           </w:tcPr>
           <w:p/>
         </w:tc>
         <w:tc>
           <w:tcPr>
-            <w:tcW w:w="1768" w:type="dxa"/>
+            <w:tcW w:w="1762" w:type="dxa"/>
           </w:tcPr>
           <w:p/>
         </w:tc>
@@ -4452,67 +4432,43 @@
       <w:tr>
         <w:tc>
           <w:tcPr>
-            <w:tcW w:w="1708" w:type="dxa"/>
-          </w:tcPr>
-          <w:p>
-            <w:r>
-              <w:t>Funktion</w:t>
-            </w:r>
-          </w:p>
-        </w:tc>
-        <w:tc>
-          <w:tcPr>
-            <w:tcW w:w="1668" w:type="dxa"/>
-          </w:tcPr>
-          <w:p>
-            <w:r>
-              <w:t>Varchar (</w:t>
-            </w:r>
-            <w:r>
-              <w:t>3</w:t>
-            </w:r>
-            <w:r>
-              <w:t>0)</w:t>
-            </w:r>
-          </w:p>
-        </w:tc>
-        <w:tc>
-          <w:tcPr>
-            <w:tcW w:w="2100" w:type="dxa"/>
+            <w:tcW w:w="1721" w:type="dxa"/>
+          </w:tcPr>
+          <w:p>
+            <w:r>
+              <w:t>Ebene</w:t>
+            </w:r>
+          </w:p>
+        </w:tc>
+        <w:tc>
+          <w:tcPr>
+            <w:tcW w:w="1663" w:type="dxa"/>
+          </w:tcPr>
+          <w:p>
+            <w:r>
+              <w:t>Number (2)</w:t>
+            </w:r>
+          </w:p>
+        </w:tc>
+        <w:tc>
+          <w:tcPr>
+            <w:tcW w:w="2099" w:type="dxa"/>
           </w:tcPr>
           <w:p>
             <w:r>
               <w:t>NOT NULL</w:t>
             </w:r>
-            <w:r>
-              <w:t>,</w:t>
-            </w:r>
-          </w:p>
-          <w:p>
-            <w:r>
-              <w:t>S (Sprache),</w:t>
-            </w:r>
-          </w:p>
-          <w:p>
-            <w:r>
-              <w:t>U (Untermenü)</w:t>
-            </w:r>
-          </w:p>
-          <w:p>
-            <w:r>
-              <w:t>L (Lernmodus)</w:t>
-            </w:r>
-          </w:p>
-        </w:tc>
-        <w:tc>
-          <w:tcPr>
-            <w:tcW w:w="1818" w:type="dxa"/>
+          </w:p>
+        </w:tc>
+        <w:tc>
+          <w:tcPr>
+            <w:tcW w:w="1817" w:type="dxa"/>
           </w:tcPr>
           <w:p/>
         </w:tc>
         <w:tc>
           <w:tcPr>
-            <w:tcW w:w="1768" w:type="dxa"/>
+            <w:tcW w:w="1762" w:type="dxa"/>
           </w:tcPr>
           <w:p/>
         </w:tc>
@@ -4520,17 +4476,17 @@
       <w:tr>
         <w:tc>
           <w:tcPr>
-            <w:tcW w:w="1708" w:type="dxa"/>
-          </w:tcPr>
-          <w:p>
-            <w:r>
-              <w:t>Ebene</w:t>
-            </w:r>
-          </w:p>
-        </w:tc>
-        <w:tc>
-          <w:tcPr>
-            <w:tcW w:w="1668" w:type="dxa"/>
+            <w:tcW w:w="1721" w:type="dxa"/>
+          </w:tcPr>
+          <w:p>
+            <w:r>
+              <w:t>Position</w:t>
+            </w:r>
+          </w:p>
+        </w:tc>
+        <w:tc>
+          <w:tcPr>
+            <w:tcW w:w="1663" w:type="dxa"/>
           </w:tcPr>
           <w:p>
             <w:r>
@@ -4540,7 +4496,7 @@
         </w:tc>
         <w:tc>
           <w:tcPr>
-            <w:tcW w:w="2100" w:type="dxa"/>
+            <w:tcW w:w="2099" w:type="dxa"/>
           </w:tcPr>
           <w:p>
             <w:r>
@@ -4550,13 +4506,13 @@
         </w:tc>
         <w:tc>
           <w:tcPr>
-            <w:tcW w:w="1818" w:type="dxa"/>
+            <w:tcW w:w="1817" w:type="dxa"/>
           </w:tcPr>
           <w:p/>
         </w:tc>
         <w:tc>
           <w:tcPr>
-            <w:tcW w:w="1768" w:type="dxa"/>
+            <w:tcW w:w="1762" w:type="dxa"/>
           </w:tcPr>
           <w:p/>
         </w:tc>
@@ -4564,27 +4520,27 @@
       <w:tr>
         <w:tc>
           <w:tcPr>
-            <w:tcW w:w="1708" w:type="dxa"/>
-          </w:tcPr>
-          <w:p>
-            <w:r>
-              <w:t>Position</w:t>
-            </w:r>
-          </w:p>
-        </w:tc>
-        <w:tc>
-          <w:tcPr>
-            <w:tcW w:w="1668" w:type="dxa"/>
-          </w:tcPr>
-          <w:p>
-            <w:r>
-              <w:t>Number (2)</w:t>
-            </w:r>
-          </w:p>
-        </w:tc>
-        <w:tc>
-          <w:tcPr>
-            <w:tcW w:w="2100" w:type="dxa"/>
+            <w:tcW w:w="1721" w:type="dxa"/>
+          </w:tcPr>
+          <w:p>
+            <w:r>
+              <w:t>FK_Benutzer</w:t>
+            </w:r>
+          </w:p>
+        </w:tc>
+        <w:tc>
+          <w:tcPr>
+            <w:tcW w:w="1663" w:type="dxa"/>
+          </w:tcPr>
+          <w:p>
+            <w:r>
+              <w:t>Integer</w:t>
+            </w:r>
+          </w:p>
+        </w:tc>
+        <w:tc>
+          <w:tcPr>
+            <w:tcW w:w="2099" w:type="dxa"/>
           </w:tcPr>
           <w:p>
             <w:r>
@@ -4594,13 +4550,17 @@
         </w:tc>
         <w:tc>
           <w:tcPr>
-            <w:tcW w:w="1818" w:type="dxa"/>
-          </w:tcPr>
-          <w:p/>
-        </w:tc>
-        <w:tc>
-          <w:tcPr>
-            <w:tcW w:w="1768" w:type="dxa"/>
+            <w:tcW w:w="1817" w:type="dxa"/>
+          </w:tcPr>
+          <w:p>
+            <w:r>
+              <w:t>Fremdschlüssel</w:t>
+            </w:r>
+          </w:p>
+        </w:tc>
+        <w:tc>
+          <w:tcPr>
+            <w:tcW w:w="1762" w:type="dxa"/>
           </w:tcPr>
           <w:p/>
         </w:tc>
@@ -4608,17 +4568,17 @@
       <w:tr>
         <w:tc>
           <w:tcPr>
-            <w:tcW w:w="1708" w:type="dxa"/>
-          </w:tcPr>
-          <w:p>
-            <w:r>
-              <w:t>FK_Benutzer</w:t>
-            </w:r>
-          </w:p>
-        </w:tc>
-        <w:tc>
-          <w:tcPr>
-            <w:tcW w:w="1668" w:type="dxa"/>
+            <w:tcW w:w="1721" w:type="dxa"/>
+          </w:tcPr>
+          <w:p>
+            <w:r>
+              <w:t>FK_Lernmodus</w:t>
+            </w:r>
+          </w:p>
+        </w:tc>
+        <w:tc>
+          <w:tcPr>
+            <w:tcW w:w="1663" w:type="dxa"/>
           </w:tcPr>
           <w:p>
             <w:r>
@@ -4628,17 +4588,25 @@
         </w:tc>
         <w:tc>
           <w:tcPr>
-            <w:tcW w:w="2100" w:type="dxa"/>
+            <w:tcW w:w="2099" w:type="dxa"/>
           </w:tcPr>
           <w:p>
             <w:r>
               <w:t>NOT NULL</w:t>
             </w:r>
-          </w:p>
-        </w:tc>
-        <w:tc>
-          <w:tcPr>
-            <w:tcW w:w="1818" w:type="dxa"/>
+            <w:r>
+              <w:t>,</w:t>
+            </w:r>
+          </w:p>
+          <w:p>
+            <w:r>
+              <w:t>1 oder 2</w:t>
+            </w:r>
+          </w:p>
+        </w:tc>
+        <w:tc>
+          <w:tcPr>
+            <w:tcW w:w="1817" w:type="dxa"/>
           </w:tcPr>
           <w:p>
             <w:r>
@@ -4648,63 +4616,7 @@
         </w:tc>
         <w:tc>
           <w:tcPr>
-            <w:tcW w:w="1768" w:type="dxa"/>
-          </w:tcPr>
-          <w:p/>
-        </w:tc>
-      </w:tr>
-      <w:tr>
-        <w:tc>
-          <w:tcPr>
-            <w:tcW w:w="1708" w:type="dxa"/>
-          </w:tcPr>
-          <w:p>
-            <w:r>
-              <w:t>FK_Lernmodus</w:t>
-            </w:r>
-          </w:p>
-        </w:tc>
-        <w:tc>
-          <w:tcPr>
-            <w:tcW w:w="1668" w:type="dxa"/>
-          </w:tcPr>
-          <w:p>
-            <w:r>
-              <w:t>Integer</w:t>
-            </w:r>
-          </w:p>
-        </w:tc>
-        <w:tc>
-          <w:tcPr>
-            <w:tcW w:w="2100" w:type="dxa"/>
-          </w:tcPr>
-          <w:p>
-            <w:r>
-              <w:t>NOT NULL</w:t>
-            </w:r>
-            <w:r>
-              <w:t>,</w:t>
-            </w:r>
-          </w:p>
-          <w:p>
-            <w:r>
-              <w:t>1 oder 2</w:t>
-            </w:r>
-          </w:p>
-        </w:tc>
-        <w:tc>
-          <w:tcPr>
-            <w:tcW w:w="1818" w:type="dxa"/>
-          </w:tcPr>
-          <w:p>
-            <w:r>
-              <w:t>Fremdschlüssel</w:t>
-            </w:r>
-          </w:p>
-        </w:tc>
-        <w:tc>
-          <w:tcPr>
-            <w:tcW w:w="1768" w:type="dxa"/>
+            <w:tcW w:w="1762" w:type="dxa"/>
           </w:tcPr>
           <w:p/>
         </w:tc>
@@ -4744,15 +4656,30 @@
             <w:r>
               <w:rPr>
                 <w:b/>
+                <w:highlight w:val="green"/>
               </w:rPr>
               <w:t>Tabellenname:</w:t>
             </w:r>
             <w:r>
+              <w:rPr>
+                <w:highlight w:val="green"/>
+              </w:rPr>
               <w:t xml:space="preserve"> </w:t>
             </w:r>
-            <w:r>
-              <w:t>Verbindungen</w:t>
-            </w:r>
+            <w:proofErr w:type="spellStart"/>
+            <w:r>
+              <w:rPr>
+                <w:highlight w:val="green"/>
+              </w:rPr>
+              <w:t>Bibliothek</w:t>
+            </w:r>
+            <w:r>
+              <w:rPr>
+                <w:highlight w:val="green"/>
+              </w:rPr>
+              <w:t>_to_Karte</w:t>
+            </w:r>
+            <w:proofErr w:type="spellEnd"/>
           </w:p>
         </w:tc>
       </w:tr>
@@ -4916,9 +4843,11 @@
             <w:tcW w:w="1892" w:type="dxa"/>
           </w:tcPr>
           <w:p>
-            <w:r>
-              <w:t>FK_Sprache</w:t>
-            </w:r>
+            <w:proofErr w:type="spellStart"/>
+            <w:r>
+              <w:t>FK_Bibliothek</w:t>
+            </w:r>
+            <w:proofErr w:type="spellEnd"/>
           </w:p>
         </w:tc>
         <w:tc>
@@ -4927,7 +4856,7 @@
           </w:tcPr>
           <w:p>
             <w:r>
-              <w:t>Integer</w:t>
+              <w:t xml:space="preserve">Integer </w:t>
             </w:r>
           </w:p>
         </w:tc>
@@ -4965,7 +4894,7 @@
           </w:tcPr>
           <w:p>
             <w:r>
-              <w:t>FK_Bibliothek</w:t>
+              <w:t>FK_Karte</w:t>
             </w:r>
           </w:p>
         </w:tc>
@@ -4975,61 +4904,7 @@
           </w:tcPr>
           <w:p>
             <w:r>
-              <w:t>Integer</w:t>
-            </w:r>
-            <w:r>
-              <w:t xml:space="preserve"> </w:t>
-            </w:r>
-          </w:p>
-        </w:tc>
-        <w:tc>
-          <w:tcPr>
-            <w:tcW w:w="2089" w:type="dxa"/>
-          </w:tcPr>
-          <w:p>
-            <w:r>
-              <w:t>NOT NULL</w:t>
-            </w:r>
-          </w:p>
-        </w:tc>
-        <w:tc>
-          <w:tcPr>
-            <w:tcW w:w="1808" w:type="dxa"/>
-          </w:tcPr>
-          <w:p>
-            <w:r>
-              <w:t>Fremdschlüssel</w:t>
-            </w:r>
-          </w:p>
-        </w:tc>
-        <w:tc>
-          <w:tcPr>
-            <w:tcW w:w="1679" w:type="dxa"/>
-          </w:tcPr>
-          <w:p/>
-        </w:tc>
-      </w:tr>
-      <w:tr>
-        <w:tc>
-          <w:tcPr>
-            <w:tcW w:w="1892" w:type="dxa"/>
-          </w:tcPr>
-          <w:p>
-            <w:r>
-              <w:t>FK_Karte</w:t>
-            </w:r>
-          </w:p>
-        </w:tc>
-        <w:tc>
-          <w:tcPr>
-            <w:tcW w:w="1594" w:type="dxa"/>
-          </w:tcPr>
-          <w:p>
-            <w:r>
-              <w:t>Integer</w:t>
-            </w:r>
-            <w:r>
-              <w:t xml:space="preserve"> </w:t>
+              <w:t xml:space="preserve">Integer </w:t>
             </w:r>
           </w:p>
         </w:tc>
@@ -5095,14 +4970,15 @@
             <w:r>
               <w:rPr>
                 <w:b/>
+                <w:highlight w:val="green"/>
               </w:rPr>
               <w:t>Tabellenname:</w:t>
             </w:r>
             <w:r>
-              <w:t xml:space="preserve"> </w:t>
-            </w:r>
-            <w:r>
-              <w:t>Sprachen</w:t>
+              <w:rPr>
+                <w:highlight w:val="green"/>
+              </w:rPr>
+              <w:t xml:space="preserve"> Sprachen</w:t>
             </w:r>
           </w:p>
         </w:tc>
@@ -5306,6 +5182,26 @@
         </w:tc>
       </w:tr>
     </w:tbl>
+    <w:p>
+      <w:pPr>
+        <w:tabs>
+          <w:tab w:val="left" w:pos="5049"/>
+        </w:tabs>
+        <w:rPr>
+          <w:lang w:val="de-DE"/>
+        </w:rPr>
+      </w:pPr>
+    </w:p>
+    <w:p>
+      <w:pPr>
+        <w:tabs>
+          <w:tab w:val="left" w:pos="5049"/>
+        </w:tabs>
+        <w:rPr>
+          <w:lang w:val="de-DE"/>
+        </w:rPr>
+      </w:pPr>
+    </w:p>
     <w:p>
       <w:pPr>
         <w:tabs>
@@ -5370,15 +5266,16 @@
             <w:r>
               <w:rPr>
                 <w:b/>
+                <w:highlight w:val="green"/>
               </w:rPr>
               <w:lastRenderedPageBreak/>
               <w:t>Tabellenname:</w:t>
             </w:r>
             <w:r>
-              <w:t xml:space="preserve"> </w:t>
-            </w:r>
-            <w:r>
-              <w:t>Karteikarten</w:t>
+              <w:rPr>
+                <w:highlight w:val="green"/>
+              </w:rPr>
+              <w:t xml:space="preserve"> Karteikarten</w:t>
             </w:r>
           </w:p>
         </w:tc>
@@ -5587,9 +5484,17 @@
             <w:tcW w:w="1892" w:type="dxa"/>
           </w:tcPr>
           <w:p>
-            <w:r>
-              <w:t>Rückseite</w:t>
-            </w:r>
+            <w:proofErr w:type="spellStart"/>
+            <w:r>
+              <w:t>R</w:t>
+            </w:r>
+            <w:r>
+              <w:t>ue</w:t>
+            </w:r>
+            <w:r>
+              <w:t>ckseite</w:t>
+            </w:r>
+            <w:proofErr w:type="spellEnd"/>
           </w:p>
         </w:tc>
         <w:tc>
@@ -5617,6 +5522,102 @@
             <w:tcW w:w="1808" w:type="dxa"/>
           </w:tcPr>
           <w:p/>
+        </w:tc>
+        <w:tc>
+          <w:tcPr>
+            <w:tcW w:w="1679" w:type="dxa"/>
+          </w:tcPr>
+          <w:p/>
+        </w:tc>
+      </w:tr>
+      <w:tr>
+        <w:tc>
+          <w:tcPr>
+            <w:tcW w:w="1892" w:type="dxa"/>
+          </w:tcPr>
+          <w:p>
+            <w:r>
+              <w:t>FK_Benutzer</w:t>
+            </w:r>
+          </w:p>
+        </w:tc>
+        <w:tc>
+          <w:tcPr>
+            <w:tcW w:w="1594" w:type="dxa"/>
+          </w:tcPr>
+          <w:p>
+            <w:r>
+              <w:t>Integer</w:t>
+            </w:r>
+          </w:p>
+        </w:tc>
+        <w:tc>
+          <w:tcPr>
+            <w:tcW w:w="2089" w:type="dxa"/>
+          </w:tcPr>
+          <w:p>
+            <w:r>
+              <w:t>NOT NULL</w:t>
+            </w:r>
+          </w:p>
+        </w:tc>
+        <w:tc>
+          <w:tcPr>
+            <w:tcW w:w="1808" w:type="dxa"/>
+          </w:tcPr>
+          <w:p>
+            <w:r>
+              <w:t>Fremdschlüssel</w:t>
+            </w:r>
+          </w:p>
+        </w:tc>
+        <w:tc>
+          <w:tcPr>
+            <w:tcW w:w="1679" w:type="dxa"/>
+          </w:tcPr>
+          <w:p/>
+        </w:tc>
+      </w:tr>
+      <w:tr>
+        <w:tc>
+          <w:tcPr>
+            <w:tcW w:w="1892" w:type="dxa"/>
+          </w:tcPr>
+          <w:p>
+            <w:r>
+              <w:t>FK_Sprache</w:t>
+            </w:r>
+          </w:p>
+        </w:tc>
+        <w:tc>
+          <w:tcPr>
+            <w:tcW w:w="1594" w:type="dxa"/>
+          </w:tcPr>
+          <w:p>
+            <w:r>
+              <w:t>Integer</w:t>
+            </w:r>
+          </w:p>
+        </w:tc>
+        <w:tc>
+          <w:tcPr>
+            <w:tcW w:w="2089" w:type="dxa"/>
+          </w:tcPr>
+          <w:p>
+            <w:r>
+              <w:t>NOT NULL</w:t>
+            </w:r>
+          </w:p>
+        </w:tc>
+        <w:tc>
+          <w:tcPr>
+            <w:tcW w:w="1808" w:type="dxa"/>
+          </w:tcPr>
+          <w:p>
+            <w:r>
+              <w:t>Fremdschlüssel</w:t>
+            </w:r>
+          </w:p>
         </w:tc>
         <w:tc>
           <w:tcPr>
@@ -5660,14 +5661,21 @@
             <w:r>
               <w:rPr>
                 <w:b/>
+                <w:highlight w:val="green"/>
               </w:rPr>
               <w:t>Tabellenname:</w:t>
             </w:r>
             <w:r>
-              <w:t xml:space="preserve"> </w:t>
-            </w:r>
-            <w:r>
-              <w:t>Lernmodi</w:t>
+              <w:rPr>
+                <w:highlight w:val="green"/>
+              </w:rPr>
+              <w:t xml:space="preserve"> Lernmod</w:t>
+            </w:r>
+            <w:r>
+              <w:rPr>
+                <w:highlight w:val="green"/>
+              </w:rPr>
+              <w:t>us</w:t>
             </w:r>
           </w:p>
         </w:tc>
@@ -5776,13 +5784,7 @@
           </w:tcPr>
           <w:p>
             <w:r>
-              <w:t>Lernmodus</w:t>
-            </w:r>
-            <w:r>
-              <w:t>_</w:t>
-            </w:r>
-            <w:r>
-              <w:t>ID</w:t>
+              <w:t>Lernmodus_ID</w:t>
             </w:r>
           </w:p>
         </w:tc>
@@ -5892,14 +5894,19 @@
             <w:tcW w:w="1594" w:type="dxa"/>
           </w:tcPr>
           <w:p>
-            <w:r>
-              <w:t>Varchar (</w:t>
-            </w:r>
-            <w:r>
-              <w:t>5</w:t>
-            </w:r>
-            <w:r>
-              <w:t>0)</w:t>
+            <w:proofErr w:type="spellStart"/>
+            <w:r>
+              <w:t>Varchar</w:t>
+            </w:r>
+            <w:proofErr w:type="spellEnd"/>
+            <w:r>
+              <w:t xml:space="preserve"> (</w:t>
+            </w:r>
+            <w:r>
+              <w:t>200</w:t>
+            </w:r>
+            <w:r>
+              <w:t>)</w:t>
             </w:r>
           </w:p>
         </w:tc>
@@ -5932,6 +5939,8 @@
           <w:lang w:val="de-DE"/>
         </w:rPr>
       </w:pPr>
+      <w:bookmarkStart w:id="0" w:name="_GoBack"/>
+      <w:bookmarkEnd w:id="0"/>
     </w:p>
     <w:tbl>
       <w:tblPr>
@@ -5957,15 +5966,30 @@
             <w:r>
               <w:rPr>
                 <w:b/>
+                <w:highlight w:val="green"/>
               </w:rPr>
               <w:t>Tabellenname:</w:t>
             </w:r>
             <w:r>
+              <w:rPr>
+                <w:highlight w:val="green"/>
+              </w:rPr>
               <w:t xml:space="preserve"> </w:t>
             </w:r>
-            <w:r>
-              <w:t>Lückentexte</w:t>
-            </w:r>
+            <w:proofErr w:type="spellStart"/>
+            <w:r>
+              <w:rPr>
+                <w:highlight w:val="green"/>
+              </w:rPr>
+              <w:t>Bibliothek_to_</w:t>
+            </w:r>
+            <w:r>
+              <w:rPr>
+                <w:highlight w:val="green"/>
+              </w:rPr>
+              <w:t>Lernmodus</w:t>
+            </w:r>
+            <w:proofErr w:type="spellEnd"/>
           </w:p>
         </w:tc>
       </w:tr>
@@ -6073,10 +6097,13 @@
           </w:tcPr>
           <w:p>
             <w:r>
-              <w:t>Aufgaben</w:t>
-            </w:r>
-            <w:r>
-              <w:t>_NR</w:t>
+              <w:t>Verbindungs</w:t>
+            </w:r>
+            <w:r>
+              <w:t>_</w:t>
+            </w:r>
+            <w:r>
+              <w:t>NR</w:t>
             </w:r>
           </w:p>
         </w:tc>
@@ -6100,9 +6127,11 @@
             </w:r>
           </w:p>
           <w:p>
+            <w:proofErr w:type="spellStart"/>
             <w:r>
               <w:t>Autoincrement</w:t>
             </w:r>
+            <w:proofErr w:type="spellEnd"/>
           </w:p>
         </w:tc>
         <w:tc>
@@ -6132,9 +6161,11 @@
             <w:tcW w:w="1892" w:type="dxa"/>
           </w:tcPr>
           <w:p>
-            <w:r>
-              <w:t>Titel</w:t>
-            </w:r>
+            <w:proofErr w:type="spellStart"/>
+            <w:r>
+              <w:t>FK_Bibliothek</w:t>
+            </w:r>
+            <w:proofErr w:type="spellEnd"/>
           </w:p>
         </w:tc>
         <w:tc>
@@ -6143,7 +6174,7 @@
           </w:tcPr>
           <w:p>
             <w:r>
-              <w:t>Varchar (20)</w:t>
+              <w:t>Integer</w:t>
             </w:r>
           </w:p>
         </w:tc>
@@ -6151,13 +6182,21 @@
           <w:tcPr>
             <w:tcW w:w="2089" w:type="dxa"/>
           </w:tcPr>
-          <w:p/>
+          <w:p>
+            <w:r>
+              <w:t>NOT NULL</w:t>
+            </w:r>
+          </w:p>
         </w:tc>
         <w:tc>
           <w:tcPr>
             <w:tcW w:w="1808" w:type="dxa"/>
           </w:tcPr>
-          <w:p/>
+          <w:p>
+            <w:r>
+              <w:t>Fremdschlüssel</w:t>
+            </w:r>
+          </w:p>
         </w:tc>
         <w:tc>
           <w:tcPr>
@@ -6172,151 +6211,11 @@
             <w:tcW w:w="1892" w:type="dxa"/>
           </w:tcPr>
           <w:p>
-            <w:r>
-              <w:t>Lückentext</w:t>
-            </w:r>
-          </w:p>
-        </w:tc>
-        <w:tc>
-          <w:tcPr>
-            <w:tcW w:w="1594" w:type="dxa"/>
-          </w:tcPr>
-          <w:p>
-            <w:r>
-              <w:t>Varchar (</w:t>
-            </w:r>
-            <w:r>
-              <w:t>10</w:t>
-            </w:r>
-            <w:r>
-              <w:t>0)</w:t>
-            </w:r>
-          </w:p>
-        </w:tc>
-        <w:tc>
-          <w:tcPr>
-            <w:tcW w:w="2089" w:type="dxa"/>
-          </w:tcPr>
-          <w:p>
-            <w:r>
-              <w:t>NOT NULL</w:t>
-            </w:r>
-          </w:p>
-        </w:tc>
-        <w:tc>
-          <w:tcPr>
-            <w:tcW w:w="1808" w:type="dxa"/>
-          </w:tcPr>
-          <w:p/>
-        </w:tc>
-        <w:tc>
-          <w:tcPr>
-            <w:tcW w:w="1679" w:type="dxa"/>
-          </w:tcPr>
-          <w:p/>
-        </w:tc>
-      </w:tr>
-      <w:tr>
-        <w:tc>
-          <w:tcPr>
-            <w:tcW w:w="1892" w:type="dxa"/>
-          </w:tcPr>
-          <w:p>
-            <w:r>
-              <w:t>Lösung</w:t>
-            </w:r>
-          </w:p>
-        </w:tc>
-        <w:tc>
-          <w:tcPr>
-            <w:tcW w:w="1594" w:type="dxa"/>
-          </w:tcPr>
-          <w:p>
-            <w:r>
-              <w:t>Varchar (100)</w:t>
-            </w:r>
-          </w:p>
-        </w:tc>
-        <w:tc>
-          <w:tcPr>
-            <w:tcW w:w="2089" w:type="dxa"/>
-          </w:tcPr>
-          <w:p>
-            <w:r>
-              <w:t>NOT NULL</w:t>
-            </w:r>
-          </w:p>
-        </w:tc>
-        <w:tc>
-          <w:tcPr>
-            <w:tcW w:w="1808" w:type="dxa"/>
-          </w:tcPr>
-          <w:p/>
-        </w:tc>
-        <w:tc>
-          <w:tcPr>
-            <w:tcW w:w="1679" w:type="dxa"/>
-          </w:tcPr>
-          <w:p/>
-        </w:tc>
-      </w:tr>
-      <w:tr>
-        <w:tc>
-          <w:tcPr>
-            <w:tcW w:w="1892" w:type="dxa"/>
-          </w:tcPr>
-          <w:p>
+            <w:proofErr w:type="spellStart"/>
             <w:r>
               <w:t>FK_Lernmodus</w:t>
             </w:r>
-          </w:p>
-        </w:tc>
-        <w:tc>
-          <w:tcPr>
-            <w:tcW w:w="1594" w:type="dxa"/>
-          </w:tcPr>
-          <w:p>
-            <w:r>
-              <w:t>Integer</w:t>
-            </w:r>
-          </w:p>
-        </w:tc>
-        <w:tc>
-          <w:tcPr>
-            <w:tcW w:w="2089" w:type="dxa"/>
-          </w:tcPr>
-          <w:p>
-            <w:r>
-              <w:t>NOT NULL</w:t>
-            </w:r>
-          </w:p>
-        </w:tc>
-        <w:tc>
-          <w:tcPr>
-            <w:tcW w:w="1808" w:type="dxa"/>
-          </w:tcPr>
-          <w:p>
-            <w:r>
-              <w:t>Fremdschlüssel</w:t>
-            </w:r>
-          </w:p>
-        </w:tc>
-        <w:tc>
-          <w:tcPr>
-            <w:tcW w:w="1679" w:type="dxa"/>
-          </w:tcPr>
-          <w:p/>
-        </w:tc>
-      </w:tr>
-      <w:tr>
-        <w:tc>
-          <w:tcPr>
-            <w:tcW w:w="1892" w:type="dxa"/>
-          </w:tcPr>
-          <w:p>
-            <w:r>
-              <w:t>FK_Sprache</w:t>
-            </w:r>
+            <w:proofErr w:type="spellEnd"/>
           </w:p>
         </w:tc>
         <w:tc>
@@ -6366,8 +6265,775 @@
           <w:lang w:val="de-DE"/>
         </w:rPr>
       </w:pPr>
-      <w:bookmarkStart w:id="0" w:name="_GoBack"/>
-      <w:bookmarkEnd w:id="0"/>
+    </w:p>
+    <w:tbl>
+      <w:tblPr>
+        <w:tblStyle w:val="Tabellenraster"/>
+        <w:tblW w:w="0" w:type="auto"/>
+        <w:tblLook w:val="04A0" w:firstRow="1" w:lastRow="0" w:firstColumn="1" w:lastColumn="0" w:noHBand="0" w:noVBand="1"/>
+      </w:tblPr>
+      <w:tblGrid>
+        <w:gridCol w:w="1892"/>
+        <w:gridCol w:w="1594"/>
+        <w:gridCol w:w="2089"/>
+        <w:gridCol w:w="1808"/>
+        <w:gridCol w:w="1679"/>
+      </w:tblGrid>
+      <w:tr>
+        <w:tc>
+          <w:tcPr>
+            <w:tcW w:w="9062" w:type="dxa"/>
+            <w:gridSpan w:val="5"/>
+            <w:shd w:val="clear" w:color="auto" w:fill="FFFF00"/>
+          </w:tcPr>
+          <w:p>
+            <w:r>
+              <w:rPr>
+                <w:b/>
+                <w:highlight w:val="green"/>
+              </w:rPr>
+              <w:t>Tabellenname:</w:t>
+            </w:r>
+            <w:r>
+              <w:rPr>
+                <w:highlight w:val="green"/>
+              </w:rPr>
+              <w:t xml:space="preserve"> </w:t>
+            </w:r>
+            <w:proofErr w:type="spellStart"/>
+            <w:r>
+              <w:rPr>
+                <w:highlight w:val="green"/>
+              </w:rPr>
+              <w:t>Ue</w:t>
+            </w:r>
+            <w:r>
+              <w:rPr>
+                <w:highlight w:val="green"/>
+              </w:rPr>
+              <w:t>bungen</w:t>
+            </w:r>
+            <w:proofErr w:type="spellEnd"/>
+          </w:p>
+        </w:tc>
+      </w:tr>
+      <w:tr>
+        <w:tc>
+          <w:tcPr>
+            <w:tcW w:w="1892" w:type="dxa"/>
+            <w:shd w:val="clear" w:color="auto" w:fill="E7E6E6" w:themeFill="background2"/>
+          </w:tcPr>
+          <w:p>
+            <w:pPr>
+              <w:rPr>
+                <w:b/>
+              </w:rPr>
+            </w:pPr>
+            <w:r>
+              <w:rPr>
+                <w:b/>
+              </w:rPr>
+              <w:t>Attribute</w:t>
+            </w:r>
+          </w:p>
+        </w:tc>
+        <w:tc>
+          <w:tcPr>
+            <w:tcW w:w="1594" w:type="dxa"/>
+            <w:shd w:val="clear" w:color="auto" w:fill="E7E6E6" w:themeFill="background2"/>
+          </w:tcPr>
+          <w:p>
+            <w:pPr>
+              <w:rPr>
+                <w:b/>
+              </w:rPr>
+            </w:pPr>
+            <w:r>
+              <w:rPr>
+                <w:b/>
+              </w:rPr>
+              <w:t>Datentypen</w:t>
+            </w:r>
+          </w:p>
+        </w:tc>
+        <w:tc>
+          <w:tcPr>
+            <w:tcW w:w="2089" w:type="dxa"/>
+            <w:shd w:val="clear" w:color="auto" w:fill="E7E6E6" w:themeFill="background2"/>
+          </w:tcPr>
+          <w:p>
+            <w:pPr>
+              <w:rPr>
+                <w:b/>
+              </w:rPr>
+            </w:pPr>
+            <w:r>
+              <w:rPr>
+                <w:b/>
+              </w:rPr>
+              <w:t>Einschränkungen</w:t>
+            </w:r>
+          </w:p>
+        </w:tc>
+        <w:tc>
+          <w:tcPr>
+            <w:tcW w:w="1808" w:type="dxa"/>
+            <w:shd w:val="clear" w:color="auto" w:fill="E7E6E6" w:themeFill="background2"/>
+          </w:tcPr>
+          <w:p>
+            <w:pPr>
+              <w:rPr>
+                <w:b/>
+              </w:rPr>
+            </w:pPr>
+            <w:r>
+              <w:rPr>
+                <w:b/>
+              </w:rPr>
+              <w:t>Schlüsselarten</w:t>
+            </w:r>
+          </w:p>
+        </w:tc>
+        <w:tc>
+          <w:tcPr>
+            <w:tcW w:w="1679" w:type="dxa"/>
+            <w:shd w:val="clear" w:color="auto" w:fill="E7E6E6" w:themeFill="background2"/>
+          </w:tcPr>
+          <w:p>
+            <w:pPr>
+              <w:rPr>
+                <w:b/>
+              </w:rPr>
+            </w:pPr>
+            <w:r>
+              <w:rPr>
+                <w:b/>
+              </w:rPr>
+              <w:t>Indexierung</w:t>
+            </w:r>
+          </w:p>
+        </w:tc>
+      </w:tr>
+      <w:tr>
+        <w:tc>
+          <w:tcPr>
+            <w:tcW w:w="1892" w:type="dxa"/>
+          </w:tcPr>
+          <w:p>
+            <w:proofErr w:type="spellStart"/>
+            <w:r>
+              <w:t>Ue</w:t>
+            </w:r>
+            <w:r>
+              <w:t>bungs</w:t>
+            </w:r>
+            <w:r>
+              <w:t>_NR</w:t>
+            </w:r>
+            <w:proofErr w:type="spellEnd"/>
+          </w:p>
+        </w:tc>
+        <w:tc>
+          <w:tcPr>
+            <w:tcW w:w="1594" w:type="dxa"/>
+          </w:tcPr>
+          <w:p>
+            <w:r>
+              <w:t>Integer</w:t>
+            </w:r>
+          </w:p>
+        </w:tc>
+        <w:tc>
+          <w:tcPr>
+            <w:tcW w:w="2089" w:type="dxa"/>
+          </w:tcPr>
+          <w:p>
+            <w:r>
+              <w:t>NOT NULL,</w:t>
+            </w:r>
+          </w:p>
+          <w:p>
+            <w:r>
+              <w:t>Autoincrement</w:t>
+            </w:r>
+          </w:p>
+        </w:tc>
+        <w:tc>
+          <w:tcPr>
+            <w:tcW w:w="1808" w:type="dxa"/>
+          </w:tcPr>
+          <w:p>
+            <w:r>
+              <w:t>Primärschlüssel</w:t>
+            </w:r>
+          </w:p>
+        </w:tc>
+        <w:tc>
+          <w:tcPr>
+            <w:tcW w:w="1679" w:type="dxa"/>
+          </w:tcPr>
+          <w:p>
+            <w:r>
+              <w:t>Ja ohne Duplikate</w:t>
+            </w:r>
+          </w:p>
+        </w:tc>
+      </w:tr>
+      <w:tr>
+        <w:tc>
+          <w:tcPr>
+            <w:tcW w:w="1892" w:type="dxa"/>
+          </w:tcPr>
+          <w:p>
+            <w:r>
+              <w:t>Titel</w:t>
+            </w:r>
+          </w:p>
+        </w:tc>
+        <w:tc>
+          <w:tcPr>
+            <w:tcW w:w="1594" w:type="dxa"/>
+          </w:tcPr>
+          <w:p>
+            <w:r>
+              <w:t>Varchar (20)</w:t>
+            </w:r>
+          </w:p>
+        </w:tc>
+        <w:tc>
+          <w:tcPr>
+            <w:tcW w:w="2089" w:type="dxa"/>
+          </w:tcPr>
+          <w:p/>
+        </w:tc>
+        <w:tc>
+          <w:tcPr>
+            <w:tcW w:w="1808" w:type="dxa"/>
+          </w:tcPr>
+          <w:p/>
+        </w:tc>
+        <w:tc>
+          <w:tcPr>
+            <w:tcW w:w="1679" w:type="dxa"/>
+          </w:tcPr>
+          <w:p/>
+        </w:tc>
+      </w:tr>
+      <w:tr>
+        <w:tc>
+          <w:tcPr>
+            <w:tcW w:w="1892" w:type="dxa"/>
+          </w:tcPr>
+          <w:p>
+            <w:r>
+              <w:t>Aufgabe</w:t>
+            </w:r>
+          </w:p>
+        </w:tc>
+        <w:tc>
+          <w:tcPr>
+            <w:tcW w:w="1594" w:type="dxa"/>
+          </w:tcPr>
+          <w:p>
+            <w:r>
+              <w:t>Varchar (100)</w:t>
+            </w:r>
+          </w:p>
+        </w:tc>
+        <w:tc>
+          <w:tcPr>
+            <w:tcW w:w="2089" w:type="dxa"/>
+          </w:tcPr>
+          <w:p>
+            <w:r>
+              <w:t>NOT NULL</w:t>
+            </w:r>
+          </w:p>
+        </w:tc>
+        <w:tc>
+          <w:tcPr>
+            <w:tcW w:w="1808" w:type="dxa"/>
+          </w:tcPr>
+          <w:p/>
+        </w:tc>
+        <w:tc>
+          <w:tcPr>
+            <w:tcW w:w="1679" w:type="dxa"/>
+          </w:tcPr>
+          <w:p/>
+        </w:tc>
+      </w:tr>
+      <w:tr>
+        <w:tc>
+          <w:tcPr>
+            <w:tcW w:w="1892" w:type="dxa"/>
+          </w:tcPr>
+          <w:p>
+            <w:proofErr w:type="spellStart"/>
+            <w:r>
+              <w:t>L</w:t>
+            </w:r>
+            <w:r>
+              <w:t>oe</w:t>
+            </w:r>
+            <w:r>
+              <w:t>sung</w:t>
+            </w:r>
+            <w:proofErr w:type="spellEnd"/>
+          </w:p>
+        </w:tc>
+        <w:tc>
+          <w:tcPr>
+            <w:tcW w:w="1594" w:type="dxa"/>
+          </w:tcPr>
+          <w:p>
+            <w:r>
+              <w:t>Varchar (100)</w:t>
+            </w:r>
+          </w:p>
+        </w:tc>
+        <w:tc>
+          <w:tcPr>
+            <w:tcW w:w="2089" w:type="dxa"/>
+          </w:tcPr>
+          <w:p/>
+        </w:tc>
+        <w:tc>
+          <w:tcPr>
+            <w:tcW w:w="1808" w:type="dxa"/>
+          </w:tcPr>
+          <w:p/>
+        </w:tc>
+        <w:tc>
+          <w:tcPr>
+            <w:tcW w:w="1679" w:type="dxa"/>
+          </w:tcPr>
+          <w:p/>
+        </w:tc>
+      </w:tr>
+      <w:tr>
+        <w:tc>
+          <w:tcPr>
+            <w:tcW w:w="1892" w:type="dxa"/>
+          </w:tcPr>
+          <w:p>
+            <w:r>
+              <w:t>FK_Lernmodus</w:t>
+            </w:r>
+          </w:p>
+        </w:tc>
+        <w:tc>
+          <w:tcPr>
+            <w:tcW w:w="1594" w:type="dxa"/>
+          </w:tcPr>
+          <w:p>
+            <w:r>
+              <w:t>Integer</w:t>
+            </w:r>
+          </w:p>
+        </w:tc>
+        <w:tc>
+          <w:tcPr>
+            <w:tcW w:w="2089" w:type="dxa"/>
+          </w:tcPr>
+          <w:p>
+            <w:r>
+              <w:t>NOT NULL</w:t>
+            </w:r>
+          </w:p>
+        </w:tc>
+        <w:tc>
+          <w:tcPr>
+            <w:tcW w:w="1808" w:type="dxa"/>
+          </w:tcPr>
+          <w:p>
+            <w:r>
+              <w:t>Fremdschlüssel</w:t>
+            </w:r>
+          </w:p>
+        </w:tc>
+        <w:tc>
+          <w:tcPr>
+            <w:tcW w:w="1679" w:type="dxa"/>
+          </w:tcPr>
+          <w:p/>
+        </w:tc>
+      </w:tr>
+      <w:tr>
+        <w:tc>
+          <w:tcPr>
+            <w:tcW w:w="1892" w:type="dxa"/>
+          </w:tcPr>
+          <w:p>
+            <w:r>
+              <w:t>FK_Sprache</w:t>
+            </w:r>
+          </w:p>
+        </w:tc>
+        <w:tc>
+          <w:tcPr>
+            <w:tcW w:w="1594" w:type="dxa"/>
+          </w:tcPr>
+          <w:p>
+            <w:r>
+              <w:t>Integer</w:t>
+            </w:r>
+          </w:p>
+        </w:tc>
+        <w:tc>
+          <w:tcPr>
+            <w:tcW w:w="2089" w:type="dxa"/>
+          </w:tcPr>
+          <w:p>
+            <w:r>
+              <w:t>NOT NULL</w:t>
+            </w:r>
+          </w:p>
+        </w:tc>
+        <w:tc>
+          <w:tcPr>
+            <w:tcW w:w="1808" w:type="dxa"/>
+          </w:tcPr>
+          <w:p>
+            <w:r>
+              <w:t>Fremdschlüssel</w:t>
+            </w:r>
+          </w:p>
+        </w:tc>
+        <w:tc>
+          <w:tcPr>
+            <w:tcW w:w="1679" w:type="dxa"/>
+          </w:tcPr>
+          <w:p/>
+        </w:tc>
+      </w:tr>
+      <w:tr>
+        <w:tc>
+          <w:tcPr>
+            <w:tcW w:w="1892" w:type="dxa"/>
+          </w:tcPr>
+          <w:p>
+            <w:proofErr w:type="spellStart"/>
+            <w:r>
+              <w:t>FK_Kategorie</w:t>
+            </w:r>
+            <w:proofErr w:type="spellEnd"/>
+          </w:p>
+        </w:tc>
+        <w:tc>
+          <w:tcPr>
+            <w:tcW w:w="1594" w:type="dxa"/>
+          </w:tcPr>
+          <w:p>
+            <w:r>
+              <w:t>Integer</w:t>
+            </w:r>
+          </w:p>
+        </w:tc>
+        <w:tc>
+          <w:tcPr>
+            <w:tcW w:w="2089" w:type="dxa"/>
+          </w:tcPr>
+          <w:p>
+            <w:r>
+              <w:t>NOT NULL</w:t>
+            </w:r>
+          </w:p>
+        </w:tc>
+        <w:tc>
+          <w:tcPr>
+            <w:tcW w:w="1808" w:type="dxa"/>
+          </w:tcPr>
+          <w:p>
+            <w:r>
+              <w:t>Fremdschlüssel</w:t>
+            </w:r>
+          </w:p>
+        </w:tc>
+        <w:tc>
+          <w:tcPr>
+            <w:tcW w:w="1679" w:type="dxa"/>
+          </w:tcPr>
+          <w:p/>
+        </w:tc>
+      </w:tr>
+    </w:tbl>
+    <w:p>
+      <w:pPr>
+        <w:tabs>
+          <w:tab w:val="left" w:pos="5049"/>
+        </w:tabs>
+        <w:rPr>
+          <w:lang w:val="de-DE"/>
+        </w:rPr>
+      </w:pPr>
+    </w:p>
+    <w:tbl>
+      <w:tblPr>
+        <w:tblStyle w:val="Tabellenraster"/>
+        <w:tblW w:w="0" w:type="auto"/>
+        <w:tblLook w:val="04A0" w:firstRow="1" w:lastRow="0" w:firstColumn="1" w:lastColumn="0" w:noHBand="0" w:noVBand="1"/>
+      </w:tblPr>
+      <w:tblGrid>
+        <w:gridCol w:w="1892"/>
+        <w:gridCol w:w="1594"/>
+        <w:gridCol w:w="2089"/>
+        <w:gridCol w:w="1808"/>
+        <w:gridCol w:w="1679"/>
+      </w:tblGrid>
+      <w:tr>
+        <w:tc>
+          <w:tcPr>
+            <w:tcW w:w="9062" w:type="dxa"/>
+            <w:gridSpan w:val="5"/>
+            <w:shd w:val="clear" w:color="auto" w:fill="FFFF00"/>
+          </w:tcPr>
+          <w:p>
+            <w:r>
+              <w:rPr>
+                <w:b/>
+                <w:highlight w:val="green"/>
+              </w:rPr>
+              <w:t>Tabellenname:</w:t>
+            </w:r>
+            <w:r>
+              <w:rPr>
+                <w:highlight w:val="green"/>
+              </w:rPr>
+              <w:t xml:space="preserve"> </w:t>
+            </w:r>
+            <w:r>
+              <w:rPr>
+                <w:highlight w:val="green"/>
+              </w:rPr>
+              <w:t>Kategorie</w:t>
+            </w:r>
+            <w:r>
+              <w:rPr>
+                <w:highlight w:val="green"/>
+              </w:rPr>
+              <w:t>n</w:t>
+            </w:r>
+          </w:p>
+        </w:tc>
+      </w:tr>
+      <w:tr>
+        <w:tc>
+          <w:tcPr>
+            <w:tcW w:w="1892" w:type="dxa"/>
+            <w:shd w:val="clear" w:color="auto" w:fill="E7E6E6" w:themeFill="background2"/>
+          </w:tcPr>
+          <w:p>
+            <w:pPr>
+              <w:rPr>
+                <w:b/>
+              </w:rPr>
+            </w:pPr>
+            <w:r>
+              <w:rPr>
+                <w:b/>
+              </w:rPr>
+              <w:t>Attribute</w:t>
+            </w:r>
+          </w:p>
+        </w:tc>
+        <w:tc>
+          <w:tcPr>
+            <w:tcW w:w="1594" w:type="dxa"/>
+            <w:shd w:val="clear" w:color="auto" w:fill="E7E6E6" w:themeFill="background2"/>
+          </w:tcPr>
+          <w:p>
+            <w:pPr>
+              <w:rPr>
+                <w:b/>
+              </w:rPr>
+            </w:pPr>
+            <w:r>
+              <w:rPr>
+                <w:b/>
+              </w:rPr>
+              <w:t>Datentypen</w:t>
+            </w:r>
+          </w:p>
+        </w:tc>
+        <w:tc>
+          <w:tcPr>
+            <w:tcW w:w="2089" w:type="dxa"/>
+            <w:shd w:val="clear" w:color="auto" w:fill="E7E6E6" w:themeFill="background2"/>
+          </w:tcPr>
+          <w:p>
+            <w:pPr>
+              <w:rPr>
+                <w:b/>
+              </w:rPr>
+            </w:pPr>
+            <w:r>
+              <w:rPr>
+                <w:b/>
+              </w:rPr>
+              <w:t>Einschränkungen</w:t>
+            </w:r>
+          </w:p>
+        </w:tc>
+        <w:tc>
+          <w:tcPr>
+            <w:tcW w:w="1808" w:type="dxa"/>
+            <w:shd w:val="clear" w:color="auto" w:fill="E7E6E6" w:themeFill="background2"/>
+          </w:tcPr>
+          <w:p>
+            <w:pPr>
+              <w:rPr>
+                <w:b/>
+              </w:rPr>
+            </w:pPr>
+            <w:r>
+              <w:rPr>
+                <w:b/>
+              </w:rPr>
+              <w:t>Schlüsselarten</w:t>
+            </w:r>
+          </w:p>
+        </w:tc>
+        <w:tc>
+          <w:tcPr>
+            <w:tcW w:w="1679" w:type="dxa"/>
+            <w:shd w:val="clear" w:color="auto" w:fill="E7E6E6" w:themeFill="background2"/>
+          </w:tcPr>
+          <w:p>
+            <w:pPr>
+              <w:rPr>
+                <w:b/>
+              </w:rPr>
+            </w:pPr>
+            <w:r>
+              <w:rPr>
+                <w:b/>
+              </w:rPr>
+              <w:t>Indexierung</w:t>
+            </w:r>
+          </w:p>
+        </w:tc>
+      </w:tr>
+      <w:tr>
+        <w:tc>
+          <w:tcPr>
+            <w:tcW w:w="1892" w:type="dxa"/>
+          </w:tcPr>
+          <w:p>
+            <w:proofErr w:type="spellStart"/>
+            <w:r>
+              <w:t>Kategorie_ID</w:t>
+            </w:r>
+            <w:proofErr w:type="spellEnd"/>
+          </w:p>
+        </w:tc>
+        <w:tc>
+          <w:tcPr>
+            <w:tcW w:w="1594" w:type="dxa"/>
+          </w:tcPr>
+          <w:p>
+            <w:r>
+              <w:t>Integer</w:t>
+            </w:r>
+          </w:p>
+        </w:tc>
+        <w:tc>
+          <w:tcPr>
+            <w:tcW w:w="2089" w:type="dxa"/>
+          </w:tcPr>
+          <w:p>
+            <w:r>
+              <w:t>NOT NULL,</w:t>
+            </w:r>
+          </w:p>
+          <w:p>
+            <w:proofErr w:type="spellStart"/>
+            <w:r>
+              <w:t>Autoincrement</w:t>
+            </w:r>
+            <w:proofErr w:type="spellEnd"/>
+          </w:p>
+        </w:tc>
+        <w:tc>
+          <w:tcPr>
+            <w:tcW w:w="1808" w:type="dxa"/>
+          </w:tcPr>
+          <w:p>
+            <w:r>
+              <w:t>Primärschlüssel</w:t>
+            </w:r>
+          </w:p>
+        </w:tc>
+        <w:tc>
+          <w:tcPr>
+            <w:tcW w:w="1679" w:type="dxa"/>
+          </w:tcPr>
+          <w:p>
+            <w:r>
+              <w:t>Ja ohne Duplikate</w:t>
+            </w:r>
+          </w:p>
+        </w:tc>
+      </w:tr>
+      <w:tr>
+        <w:tc>
+          <w:tcPr>
+            <w:tcW w:w="1892" w:type="dxa"/>
+          </w:tcPr>
+          <w:p>
+            <w:r>
+              <w:t>Kategorie</w:t>
+            </w:r>
+          </w:p>
+        </w:tc>
+        <w:tc>
+          <w:tcPr>
+            <w:tcW w:w="1594" w:type="dxa"/>
+          </w:tcPr>
+          <w:p>
+            <w:proofErr w:type="spellStart"/>
+            <w:r>
+              <w:t>Varchar</w:t>
+            </w:r>
+            <w:proofErr w:type="spellEnd"/>
+            <w:r>
+              <w:t xml:space="preserve"> (20)</w:t>
+            </w:r>
+          </w:p>
+        </w:tc>
+        <w:tc>
+          <w:tcPr>
+            <w:tcW w:w="2089" w:type="dxa"/>
+          </w:tcPr>
+          <w:p>
+            <w:r>
+              <w:t>NOT NULL</w:t>
+            </w:r>
+          </w:p>
+        </w:tc>
+        <w:tc>
+          <w:tcPr>
+            <w:tcW w:w="1808" w:type="dxa"/>
+          </w:tcPr>
+          <w:p/>
+        </w:tc>
+        <w:tc>
+          <w:tcPr>
+            <w:tcW w:w="1679" w:type="dxa"/>
+          </w:tcPr>
+          <w:p/>
+        </w:tc>
+      </w:tr>
+    </w:tbl>
+    <w:p>
+      <w:pPr>
+        <w:tabs>
+          <w:tab w:val="left" w:pos="5049"/>
+        </w:tabs>
+        <w:rPr>
+          <w:lang w:val="de-DE"/>
+        </w:rPr>
+      </w:pPr>
     </w:p>
     <w:sectPr>
       <w:pgSz w:w="11906" w:h="16838"/>
@@ -7469,7 +8135,7 @@
       </w:pPr>
     </w:pPrDefault>
   </w:docDefaults>
-  <w:latentStyles w:defLockedState="0" w:defUIPriority="99" w:defSemiHidden="0" w:defUnhideWhenUsed="0" w:defQFormat="0" w:count="375">
+  <w:latentStyles w:defLockedState="0" w:defUIPriority="99" w:defSemiHidden="0" w:defUnhideWhenUsed="0" w:defQFormat="0" w:count="377">
     <w:lsdException w:name="Normal" w:uiPriority="0" w:qFormat="1"/>
     <w:lsdException w:name="heading 1" w:uiPriority="9" w:qFormat="1"/>
     <w:lsdException w:name="heading 2" w:semiHidden="1" w:uiPriority="9" w:unhideWhenUsed="1" w:qFormat="1"/>
@@ -7575,7 +8241,6 @@
     <w:lsdException w:name="HTML Sample" w:semiHidden="1" w:unhideWhenUsed="1"/>
     <w:lsdException w:name="HTML Typewriter" w:semiHidden="1" w:unhideWhenUsed="1"/>
     <w:lsdException w:name="HTML Variable" w:semiHidden="1" w:unhideWhenUsed="1"/>
-    <w:lsdException w:name="Normal Table" w:semiHidden="1" w:unhideWhenUsed="1"/>
     <w:lsdException w:name="annotation subject" w:semiHidden="1" w:unhideWhenUsed="1"/>
     <w:lsdException w:name="No List" w:semiHidden="1" w:unhideWhenUsed="1"/>
     <w:lsdException w:name="Outline List 1" w:semiHidden="1" w:unhideWhenUsed="1"/>
@@ -7621,11 +8286,9 @@
     <w:lsdException w:name="Table Subtle 1" w:semiHidden="1" w:unhideWhenUsed="1"/>
     <w:lsdException w:name="Table Subtle 2" w:semiHidden="1" w:unhideWhenUsed="1"/>
     <w:lsdException w:name="Table Web 1" w:semiHidden="1" w:unhideWhenUsed="1"/>
-    <w:lsdException w:name="Table Web 2" w:semiHidden="1" w:unhideWhenUsed="1"/>
     <w:lsdException w:name="Table Web 3" w:semiHidden="1" w:unhideWhenUsed="1"/>
     <w:lsdException w:name="Balloon Text" w:semiHidden="1" w:unhideWhenUsed="1"/>
     <w:lsdException w:name="Table Grid" w:uiPriority="39"/>
-    <w:lsdException w:name="Table Theme" w:semiHidden="1" w:unhideWhenUsed="1"/>
     <w:lsdException w:name="Placeholder Text" w:semiHidden="1"/>
     <w:lsdException w:name="No Spacing" w:uiPriority="1" w:qFormat="1"/>
     <w:lsdException w:name="Light Shading" w:uiPriority="60"/>
@@ -7845,6 +8508,8 @@
     <w:lsdException w:name="Smart Hyperlink" w:semiHidden="1" w:unhideWhenUsed="1"/>
     <w:lsdException w:name="Hashtag" w:semiHidden="1" w:unhideWhenUsed="1"/>
     <w:lsdException w:name="Unresolved Mention" w:semiHidden="1" w:unhideWhenUsed="1"/>
+    <w:lsdException w:name="Smart Link" w:semiHidden="1" w:unhideWhenUsed="1"/>
+    <w:lsdException w:name="Smart Link Error" w:semiHidden="1" w:unhideWhenUsed="1"/>
   </w:latentStyles>
   <w:style w:type="paragraph" w:default="1" w:styleId="Standard">
     <w:name w:val="Normal"/>

</xml_diff>

<commit_message>
Insertscript und 1. Trigger
</commit_message>
<xml_diff>
--- a/projekt datenbank/Projekt Datenbank Fremdsprachen.docx
+++ b/projekt datenbank/Projekt Datenbank Fremdsprachen.docx
@@ -436,9 +436,11 @@
               <w:jc w:val="both"/>
               <w:cnfStyle w:val="000000000000" w:firstRow="0" w:lastRow="0" w:firstColumn="0" w:lastColumn="0" w:oddVBand="0" w:evenVBand="0" w:oddHBand="0" w:evenHBand="0" w:firstRowFirstColumn="0" w:firstRowLastColumn="0" w:lastRowFirstColumn="0" w:lastRowLastColumn="0"/>
             </w:pPr>
+            <w:proofErr w:type="spellStart"/>
             <w:r>
               <w:t>Karteikarten_ID</w:t>
             </w:r>
+            <w:proofErr w:type="spellEnd"/>
           </w:p>
           <w:p>
             <w:pPr>
@@ -509,6 +511,7 @@
               <w:jc w:val="both"/>
               <w:cnfStyle w:val="000000100000" w:firstRow="0" w:lastRow="0" w:firstColumn="0" w:lastColumn="0" w:oddVBand="0" w:evenVBand="0" w:oddHBand="1" w:evenHBand="0" w:firstRowFirstColumn="0" w:firstRowLastColumn="0" w:lastRowFirstColumn="0" w:lastRowLastColumn="0"/>
             </w:pPr>
+            <w:proofErr w:type="spellStart"/>
             <w:r>
               <w:t>Bibli</w:t>
             </w:r>
@@ -518,6 +521,7 @@
             <w:r>
               <w:t>thek_ID</w:t>
             </w:r>
+            <w:proofErr w:type="spellEnd"/>
           </w:p>
           <w:p>
             <w:pPr>
@@ -622,9 +626,11 @@
               <w:jc w:val="both"/>
               <w:cnfStyle w:val="000000100000" w:firstRow="0" w:lastRow="0" w:firstColumn="0" w:lastColumn="0" w:oddVBand="0" w:evenVBand="0" w:oddHBand="1" w:evenHBand="0" w:firstRowFirstColumn="0" w:firstRowLastColumn="0" w:lastRowFirstColumn="0" w:lastRowLastColumn="0"/>
             </w:pPr>
+            <w:proofErr w:type="spellStart"/>
             <w:r>
               <w:t>Kategorie_ID</w:t>
             </w:r>
+            <w:proofErr w:type="spellEnd"/>
           </w:p>
         </w:tc>
       </w:tr>
@@ -1323,7 +1329,15 @@
                               <w:t>Bibliothekseintrag «Bibliothek» löschen</w:t>
                             </w:r>
                             <w:r>
-                              <w:t xml:space="preserve"> (Das löschen der gesamten Bibliothek darf nicht möglich sein)</w:t>
+                              <w:t xml:space="preserve"> (Das </w:t>
+                            </w:r>
+                            <w:r>
+                              <w:t>L</w:t>
+                            </w:r>
+                            <w:bookmarkStart w:id="0" w:name="_GoBack"/>
+                            <w:bookmarkEnd w:id="0"/>
+                            <w:r>
+                              <w:t>öschen der gesamten Bibliothek darf nicht möglich sein)</w:t>
                             </w:r>
                           </w:p>
                           <w:p/>
@@ -1485,7 +1499,15 @@
                         <w:t>Bibliothekseintrag «Bibliothek» löschen</w:t>
                       </w:r>
                       <w:r>
-                        <w:t xml:space="preserve"> (Das löschen der gesamten Bibliothek darf nicht möglich sein)</w:t>
+                        <w:t xml:space="preserve"> (Das </w:t>
+                      </w:r>
+                      <w:r>
+                        <w:t>L</w:t>
+                      </w:r>
+                      <w:bookmarkStart w:id="1" w:name="_GoBack"/>
+                      <w:bookmarkEnd w:id="1"/>
+                      <w:r>
+                        <w:t>öschen der gesamten Bibliothek darf nicht möglich sein)</w:t>
                       </w:r>
                     </w:p>
                     <w:p/>
@@ -3690,6 +3712,7 @@
                 <w:lang w:val="de-DE"/>
               </w:rPr>
             </w:pPr>
+            <w:proofErr w:type="spellStart"/>
             <w:r>
               <w:rPr>
                 <w:rFonts w:ascii="Arial" w:hAnsi="Arial" w:cs="Arial"/>
@@ -3700,6 +3723,7 @@
               </w:rPr>
               <w:t>Primarykey</w:t>
             </w:r>
+            <w:proofErr w:type="spellEnd"/>
           </w:p>
         </w:tc>
       </w:tr>
@@ -3752,8 +3776,20 @@
                 <w:szCs w:val="20"/>
                 <w:lang w:val="de-DE"/>
               </w:rPr>
-              <w:t>Check-Constraint</w:t>
-            </w:r>
+              <w:t>Check-</w:t>
+            </w:r>
+            <w:proofErr w:type="spellStart"/>
+            <w:r>
+              <w:rPr>
+                <w:rFonts w:ascii="Arial" w:hAnsi="Arial" w:cs="Arial"/>
+                <w:color w:val="auto"/>
+                <w:sz w:val="20"/>
+                <w:szCs w:val="20"/>
+                <w:lang w:val="de-DE"/>
+              </w:rPr>
+              <w:t>Constraint</w:t>
+            </w:r>
+            <w:proofErr w:type="spellEnd"/>
           </w:p>
         </w:tc>
       </w:tr>
@@ -4093,8 +4129,13 @@
             <w:tcW w:w="1668" w:type="dxa"/>
           </w:tcPr>
           <w:p>
-            <w:r>
-              <w:t>Varchar(5)</w:t>
+            <w:proofErr w:type="gramStart"/>
+            <w:r>
+              <w:t>Varchar(</w:t>
+            </w:r>
+            <w:proofErr w:type="gramEnd"/>
+            <w:r>
+              <w:t>5)</w:t>
             </w:r>
           </w:p>
         </w:tc>
@@ -4115,37 +4156,83 @@
                 <w:highlight w:val="cyan"/>
               </w:rPr>
             </w:pPr>
+            <w:proofErr w:type="spellStart"/>
             <w:r>
               <w:rPr>
                 <w:sz w:val="18"/>
                 <w:szCs w:val="18"/>
                 <w:highlight w:val="cyan"/>
               </w:rPr>
-              <w:t>Constraint CHECK_ANREDE</w:t>
-            </w:r>
-          </w:p>
-          <w:p>
-            <w:pPr>
-              <w:rPr>
-                <w:sz w:val="18"/>
-                <w:szCs w:val="18"/>
-              </w:rPr>
-            </w:pPr>
+              <w:t>Constraint</w:t>
+            </w:r>
+            <w:proofErr w:type="spellEnd"/>
             <w:r>
               <w:rPr>
                 <w:sz w:val="18"/>
                 <w:szCs w:val="18"/>
                 <w:highlight w:val="cyan"/>
               </w:rPr>
-              <w:t xml:space="preserve">check (Anrede in </w:t>
-            </w:r>
+              <w:t xml:space="preserve"> CHECK_ANREDE</w:t>
+            </w:r>
+          </w:p>
+          <w:p>
+            <w:pPr>
+              <w:rPr>
+                <w:sz w:val="18"/>
+                <w:szCs w:val="18"/>
+              </w:rPr>
+            </w:pPr>
             <w:r>
               <w:rPr>
                 <w:sz w:val="18"/>
                 <w:szCs w:val="18"/>
                 <w:highlight w:val="cyan"/>
               </w:rPr>
-              <w:t>(‘Herr’,’Frau’)</w:t>
+              <w:t xml:space="preserve">check (Anrede in </w:t>
+            </w:r>
+            <w:r>
+              <w:rPr>
+                <w:sz w:val="18"/>
+                <w:szCs w:val="18"/>
+                <w:highlight w:val="cyan"/>
+              </w:rPr>
+              <w:t>(‘</w:t>
+            </w:r>
+            <w:proofErr w:type="spellStart"/>
+            <w:r>
+              <w:rPr>
+                <w:sz w:val="18"/>
+                <w:szCs w:val="18"/>
+                <w:highlight w:val="cyan"/>
+              </w:rPr>
+              <w:t>Herr</w:t>
+            </w:r>
+            <w:proofErr w:type="gramStart"/>
+            <w:r>
+              <w:rPr>
+                <w:sz w:val="18"/>
+                <w:szCs w:val="18"/>
+                <w:highlight w:val="cyan"/>
+              </w:rPr>
+              <w:t>’,’</w:t>
+            </w:r>
+            <w:proofErr w:type="gramEnd"/>
+            <w:r>
+              <w:rPr>
+                <w:sz w:val="18"/>
+                <w:szCs w:val="18"/>
+                <w:highlight w:val="cyan"/>
+              </w:rPr>
+              <w:t>Frau</w:t>
+            </w:r>
+            <w:proofErr w:type="spellEnd"/>
+            <w:r>
+              <w:rPr>
+                <w:sz w:val="18"/>
+                <w:szCs w:val="18"/>
+                <w:highlight w:val="cyan"/>
+              </w:rPr>
+              <w:t>’)</w:t>
             </w:r>
             <w:r>
               <w:rPr>
@@ -4321,6 +4408,7 @@
                 <w:lang w:val="fr-CH"/>
               </w:rPr>
             </w:pPr>
+            <w:proofErr w:type="spellStart"/>
             <w:r>
               <w:rPr>
                 <w:sz w:val="18"/>
@@ -4328,17 +4416,9 @@
                 <w:highlight w:val="cyan"/>
                 <w:lang w:val="fr-CH"/>
               </w:rPr>
-              <w:t>Constraint CHECK_EMAIL</w:t>
-            </w:r>
-          </w:p>
-          <w:p>
-            <w:pPr>
-              <w:rPr>
-                <w:sz w:val="18"/>
-                <w:szCs w:val="18"/>
-                <w:lang w:val="fr-CH"/>
-              </w:rPr>
-            </w:pPr>
+              <w:t>Constraint</w:t>
+            </w:r>
+            <w:proofErr w:type="spellEnd"/>
             <w:r>
               <w:rPr>
                 <w:sz w:val="18"/>
@@ -4346,8 +4426,18 @@
                 <w:highlight w:val="cyan"/>
                 <w:lang w:val="fr-CH"/>
               </w:rPr>
-              <w:t>c</w:t>
-            </w:r>
+              <w:t xml:space="preserve"> CHECK_EMAIL</w:t>
+            </w:r>
+          </w:p>
+          <w:p>
+            <w:pPr>
+              <w:rPr>
+                <w:sz w:val="18"/>
+                <w:szCs w:val="18"/>
+                <w:lang w:val="fr-CH"/>
+              </w:rPr>
+            </w:pPr>
+            <w:proofErr w:type="gramStart"/>
             <w:r>
               <w:rPr>
                 <w:sz w:val="18"/>
@@ -4355,7 +4445,7 @@
                 <w:highlight w:val="cyan"/>
                 <w:lang w:val="fr-CH"/>
               </w:rPr>
-              <w:t xml:space="preserve">heck (Email like </w:t>
+              <w:t>c</w:t>
             </w:r>
             <w:r>
               <w:rPr>
@@ -4364,8 +4454,9 @@
                 <w:highlight w:val="cyan"/>
                 <w:lang w:val="fr-CH"/>
               </w:rPr>
-              <w:t>‘%___@___%.__%</w:t>
-            </w:r>
+              <w:t>heck</w:t>
+            </w:r>
+            <w:proofErr w:type="gramEnd"/>
             <w:r>
               <w:rPr>
                 <w:sz w:val="18"/>
@@ -4373,6 +4464,24 @@
                 <w:highlight w:val="cyan"/>
                 <w:lang w:val="fr-CH"/>
               </w:rPr>
+              <w:t xml:space="preserve"> (Email like </w:t>
+            </w:r>
+            <w:r>
+              <w:rPr>
+                <w:sz w:val="18"/>
+                <w:szCs w:val="18"/>
+                <w:highlight w:val="cyan"/>
+                <w:lang w:val="fr-CH"/>
+              </w:rPr>
+              <w:t>‘%___@___%.__%</w:t>
+            </w:r>
+            <w:r>
+              <w:rPr>
+                <w:sz w:val="18"/>
+                <w:szCs w:val="18"/>
+                <w:highlight w:val="cyan"/>
+                <w:lang w:val="fr-CH"/>
+              </w:rPr>
               <w:t>’)</w:t>
             </w:r>
           </w:p>
@@ -4393,6 +4502,7 @@
                 <w:lang w:val="fr-CH"/>
               </w:rPr>
             </w:pPr>
+            <w:proofErr w:type="spellStart"/>
             <w:r>
               <w:rPr>
                 <w:sz w:val="18"/>
@@ -4409,6 +4519,7 @@
               </w:rPr>
               <w:t>s</w:t>
             </w:r>
+            <w:proofErr w:type="spellEnd"/>
             <w:r>
               <w:rPr>
                 <w:sz w:val="18"/>
@@ -4557,6 +4668,7 @@
                 <w:lang w:val="fr-CH"/>
               </w:rPr>
             </w:pPr>
+            <w:proofErr w:type="spellStart"/>
             <w:r>
               <w:rPr>
                 <w:sz w:val="18"/>
@@ -4564,17 +4676,9 @@
                 <w:highlight w:val="cyan"/>
                 <w:lang w:val="fr-CH"/>
               </w:rPr>
-              <w:t>Constraint CHECK_PW</w:t>
-            </w:r>
-          </w:p>
-          <w:p>
-            <w:pPr>
-              <w:rPr>
-                <w:sz w:val="18"/>
-                <w:szCs w:val="18"/>
-                <w:lang w:val="fr-CH"/>
-              </w:rPr>
-            </w:pPr>
+              <w:t>Constraint</w:t>
+            </w:r>
+            <w:proofErr w:type="spellEnd"/>
             <w:r>
               <w:rPr>
                 <w:sz w:val="18"/>
@@ -4582,8 +4686,18 @@
                 <w:highlight w:val="cyan"/>
                 <w:lang w:val="fr-CH"/>
               </w:rPr>
-              <w:t>check (char_len</w:t>
-            </w:r>
+              <w:t xml:space="preserve"> CHECK_PW</w:t>
+            </w:r>
+          </w:p>
+          <w:p>
+            <w:pPr>
+              <w:rPr>
+                <w:sz w:val="18"/>
+                <w:szCs w:val="18"/>
+                <w:lang w:val="fr-CH"/>
+              </w:rPr>
+            </w:pPr>
+            <w:proofErr w:type="gramStart"/>
             <w:r>
               <w:rPr>
                 <w:sz w:val="18"/>
@@ -4591,7 +4705,106 @@
                 <w:highlight w:val="cyan"/>
                 <w:lang w:val="fr-CH"/>
               </w:rPr>
-              <w:t>gth(Passwort) &gt;=8 and char_length(Passwort)</w:t>
+              <w:t>check</w:t>
+            </w:r>
+            <w:proofErr w:type="gramEnd"/>
+            <w:r>
+              <w:rPr>
+                <w:sz w:val="18"/>
+                <w:szCs w:val="18"/>
+                <w:highlight w:val="cyan"/>
+                <w:lang w:val="fr-CH"/>
+              </w:rPr>
+              <w:t xml:space="preserve"> (</w:t>
+            </w:r>
+            <w:proofErr w:type="spellStart"/>
+            <w:r>
+              <w:rPr>
+                <w:sz w:val="18"/>
+                <w:szCs w:val="18"/>
+                <w:highlight w:val="cyan"/>
+                <w:lang w:val="fr-CH"/>
+              </w:rPr>
+              <w:t>char_len</w:t>
+            </w:r>
+            <w:r>
+              <w:rPr>
+                <w:sz w:val="18"/>
+                <w:szCs w:val="18"/>
+                <w:highlight w:val="cyan"/>
+                <w:lang w:val="fr-CH"/>
+              </w:rPr>
+              <w:t>gth</w:t>
+            </w:r>
+            <w:proofErr w:type="spellEnd"/>
+            <w:r>
+              <w:rPr>
+                <w:sz w:val="18"/>
+                <w:szCs w:val="18"/>
+                <w:highlight w:val="cyan"/>
+                <w:lang w:val="fr-CH"/>
+              </w:rPr>
+              <w:t>(</w:t>
+            </w:r>
+            <w:proofErr w:type="spellStart"/>
+            <w:r>
+              <w:rPr>
+                <w:sz w:val="18"/>
+                <w:szCs w:val="18"/>
+                <w:highlight w:val="cyan"/>
+                <w:lang w:val="fr-CH"/>
+              </w:rPr>
+              <w:t>Passwort</w:t>
+            </w:r>
+            <w:proofErr w:type="spellEnd"/>
+            <w:r>
+              <w:rPr>
+                <w:sz w:val="18"/>
+                <w:szCs w:val="18"/>
+                <w:highlight w:val="cyan"/>
+                <w:lang w:val="fr-CH"/>
+              </w:rPr>
+              <w:t xml:space="preserve">) &gt;=8 and </w:t>
+            </w:r>
+            <w:proofErr w:type="spellStart"/>
+            <w:r>
+              <w:rPr>
+                <w:sz w:val="18"/>
+                <w:szCs w:val="18"/>
+                <w:highlight w:val="cyan"/>
+                <w:lang w:val="fr-CH"/>
+              </w:rPr>
+              <w:t>char_length</w:t>
+            </w:r>
+            <w:proofErr w:type="spellEnd"/>
+            <w:r>
+              <w:rPr>
+                <w:sz w:val="18"/>
+                <w:szCs w:val="18"/>
+                <w:highlight w:val="cyan"/>
+                <w:lang w:val="fr-CH"/>
+              </w:rPr>
+              <w:t>(</w:t>
+            </w:r>
+            <w:proofErr w:type="spellStart"/>
+            <w:r>
+              <w:rPr>
+                <w:sz w:val="18"/>
+                <w:szCs w:val="18"/>
+                <w:highlight w:val="cyan"/>
+                <w:lang w:val="fr-CH"/>
+              </w:rPr>
+              <w:t>Passwort</w:t>
+            </w:r>
+            <w:proofErr w:type="spellEnd"/>
+            <w:r>
+              <w:rPr>
+                <w:sz w:val="18"/>
+                <w:szCs w:val="18"/>
+                <w:highlight w:val="cyan"/>
+                <w:lang w:val="fr-CH"/>
+              </w:rPr>
+              <w:t>)</w:t>
             </w:r>
             <w:r>
               <w:rPr>
@@ -4629,7 +4842,25 @@
                 <w:szCs w:val="18"/>
                 <w:lang w:val="fr-CH"/>
               </w:rPr>
-              <w:t>Länge zw. 8 und 12</w:t>
+              <w:t xml:space="preserve">Länge </w:t>
+            </w:r>
+            <w:proofErr w:type="spellStart"/>
+            <w:r>
+              <w:rPr>
+                <w:sz w:val="18"/>
+                <w:szCs w:val="18"/>
+                <w:lang w:val="fr-CH"/>
+              </w:rPr>
+              <w:t>zw</w:t>
+            </w:r>
+            <w:proofErr w:type="spellEnd"/>
+            <w:r>
+              <w:rPr>
+                <w:sz w:val="18"/>
+                <w:szCs w:val="18"/>
+                <w:lang w:val="fr-CH"/>
+              </w:rPr>
+              <w:t>. 8 und 12</w:t>
             </w:r>
           </w:p>
         </w:tc>
@@ -4696,13 +4927,27 @@
               <w:rPr>
                 <w:highlight w:val="magenta"/>
               </w:rPr>
-              <w:t>Current_date</w:t>
-            </w:r>
+              <w:t>Current_</w:t>
+            </w:r>
+            <w:proofErr w:type="gramStart"/>
             <w:r>
               <w:rPr>
                 <w:highlight w:val="magenta"/>
               </w:rPr>
-              <w:t>()</w:t>
+              <w:t>date</w:t>
+            </w:r>
+            <w:r>
+              <w:rPr>
+                <w:highlight w:val="magenta"/>
+              </w:rPr>
+              <w:t>(</w:t>
+            </w:r>
+            <w:proofErr w:type="gramEnd"/>
+            <w:r>
+              <w:rPr>
+                <w:highlight w:val="magenta"/>
+              </w:rPr>
+              <w:t>)</w:t>
             </w:r>
           </w:p>
         </w:tc>
@@ -4765,7 +5010,21 @@
               <w:rPr>
                 <w:highlight w:val="magenta"/>
               </w:rPr>
-              <w:t>Current_timestamp()</w:t>
+              <w:t>Current_</w:t>
+            </w:r>
+            <w:proofErr w:type="gramStart"/>
+            <w:r>
+              <w:rPr>
+                <w:highlight w:val="magenta"/>
+              </w:rPr>
+              <w:t>timestamp(</w:t>
+            </w:r>
+            <w:proofErr w:type="gramEnd"/>
+            <w:r>
+              <w:rPr>
+                <w:highlight w:val="magenta"/>
+              </w:rPr>
+              <w:t>)</w:t>
             </w:r>
           </w:p>
           <w:p>
@@ -4801,6 +5060,27 @@
     <w:p>
       <w:pPr>
         <w:pStyle w:val="berschrift2"/>
+        <w:rPr>
+          <w:lang w:val="de-DE"/>
+        </w:rPr>
+      </w:pPr>
+    </w:p>
+    <w:p>
+      <w:pPr>
+        <w:rPr>
+          <w:lang w:val="de-DE"/>
+        </w:rPr>
+      </w:pPr>
+    </w:p>
+    <w:p>
+      <w:pPr>
+        <w:rPr>
+          <w:lang w:val="de-DE"/>
+        </w:rPr>
+      </w:pPr>
+    </w:p>
+    <w:p>
+      <w:pPr>
         <w:rPr>
           <w:lang w:val="de-DE"/>
         </w:rPr>
@@ -4832,6 +5112,7 @@
                 <w:b/>
                 <w:highlight w:val="green"/>
               </w:rPr>
+              <w:lastRenderedPageBreak/>
               <w:t>Tabellenname:</w:t>
             </w:r>
             <w:r>
@@ -5015,7 +5296,6 @@
           </w:tcPr>
           <w:p>
             <w:r>
-              <w:lastRenderedPageBreak/>
               <w:t>Titel</w:t>
             </w:r>
           </w:p>
@@ -5209,62 +5489,6 @@
           <w:p>
             <w:r>
               <w:t>NOT NULL</w:t>
-            </w:r>
-          </w:p>
-        </w:tc>
-        <w:tc>
-          <w:tcPr>
-            <w:tcW w:w="1817" w:type="dxa"/>
-          </w:tcPr>
-          <w:p>
-            <w:r>
-              <w:t>Fremdschlüssel</w:t>
-            </w:r>
-          </w:p>
-        </w:tc>
-        <w:tc>
-          <w:tcPr>
-            <w:tcW w:w="1762" w:type="dxa"/>
-          </w:tcPr>
-          <w:p/>
-        </w:tc>
-      </w:tr>
-      <w:tr>
-        <w:tc>
-          <w:tcPr>
-            <w:tcW w:w="1721" w:type="dxa"/>
-          </w:tcPr>
-          <w:p>
-            <w:r>
-              <w:t>FK_Lernmodus</w:t>
-            </w:r>
-          </w:p>
-        </w:tc>
-        <w:tc>
-          <w:tcPr>
-            <w:tcW w:w="1663" w:type="dxa"/>
-          </w:tcPr>
-          <w:p>
-            <w:r>
-              <w:t>Integer</w:t>
-            </w:r>
-          </w:p>
-        </w:tc>
-        <w:tc>
-          <w:tcPr>
-            <w:tcW w:w="2099" w:type="dxa"/>
-          </w:tcPr>
-          <w:p>
-            <w:r>
-              <w:t>NOT NULL</w:t>
-            </w:r>
-            <w:r>
-              <w:t>,</w:t>
-            </w:r>
-          </w:p>
-          <w:p>
-            <w:r>
-              <w:t>1 oder 2</w:t>
             </w:r>
           </w:p>
         </w:tc>
@@ -5330,6 +5554,7 @@
               </w:rPr>
               <w:t xml:space="preserve"> </w:t>
             </w:r>
+            <w:proofErr w:type="spellStart"/>
             <w:r>
               <w:rPr>
                 <w:highlight w:val="green"/>
@@ -5342,6 +5567,7 @@
               </w:rPr>
               <w:t>_to_Karte</w:t>
             </w:r>
+            <w:proofErr w:type="spellEnd"/>
           </w:p>
         </w:tc>
       </w:tr>
@@ -5862,56 +6088,6 @@
         </w:rPr>
       </w:pPr>
     </w:p>
-    <w:p>
-      <w:pPr>
-        <w:tabs>
-          <w:tab w:val="left" w:pos="5049"/>
-        </w:tabs>
-        <w:rPr>
-          <w:lang w:val="de-DE"/>
-        </w:rPr>
-      </w:pPr>
-    </w:p>
-    <w:p>
-      <w:pPr>
-        <w:tabs>
-          <w:tab w:val="left" w:pos="5049"/>
-        </w:tabs>
-        <w:rPr>
-          <w:lang w:val="de-DE"/>
-        </w:rPr>
-      </w:pPr>
-    </w:p>
-    <w:p>
-      <w:pPr>
-        <w:tabs>
-          <w:tab w:val="left" w:pos="5049"/>
-        </w:tabs>
-        <w:rPr>
-          <w:lang w:val="de-DE"/>
-        </w:rPr>
-      </w:pPr>
-    </w:p>
-    <w:p>
-      <w:pPr>
-        <w:tabs>
-          <w:tab w:val="left" w:pos="5049"/>
-        </w:tabs>
-        <w:rPr>
-          <w:lang w:val="de-DE"/>
-        </w:rPr>
-      </w:pPr>
-    </w:p>
-    <w:p>
-      <w:pPr>
-        <w:tabs>
-          <w:tab w:val="left" w:pos="5049"/>
-        </w:tabs>
-        <w:rPr>
-          <w:lang w:val="de-DE"/>
-        </w:rPr>
-      </w:pPr>
-    </w:p>
     <w:tbl>
       <w:tblPr>
         <w:tblStyle w:val="Tabellenraster"/>
@@ -6158,6 +6334,7 @@
             <w:tcW w:w="1892" w:type="dxa"/>
           </w:tcPr>
           <w:p>
+            <w:proofErr w:type="spellStart"/>
             <w:r>
               <w:t>R</w:t>
             </w:r>
@@ -6167,6 +6344,7 @@
             <w:r>
               <w:t>ckseite</w:t>
             </w:r>
+            <w:proofErr w:type="spellEnd"/>
           </w:p>
         </w:tc>
         <w:tc>
@@ -6644,8 +6822,16 @@
               <w:rPr>
                 <w:highlight w:val="green"/>
               </w:rPr>
-              <w:t xml:space="preserve"> Bibliothek_to_Lernmodus</w:t>
-            </w:r>
+              <w:t xml:space="preserve"> </w:t>
+            </w:r>
+            <w:proofErr w:type="spellStart"/>
+            <w:r>
+              <w:rPr>
+                <w:highlight w:val="green"/>
+              </w:rPr>
+              <w:t>Bibliothek_to_Lernmodus</w:t>
+            </w:r>
+            <w:proofErr w:type="spellEnd"/>
           </w:p>
         </w:tc>
       </w:tr>
@@ -6863,7 +7049,6 @@
           </w:tcPr>
           <w:p>
             <w:r>
-              <w:lastRenderedPageBreak/>
               <w:t>FK_Lernmodus</w:t>
             </w:r>
           </w:p>
@@ -6906,6 +7091,36 @@
         </w:tc>
       </w:tr>
     </w:tbl>
+    <w:p>
+      <w:pPr>
+        <w:tabs>
+          <w:tab w:val="left" w:pos="5049"/>
+        </w:tabs>
+        <w:rPr>
+          <w:lang w:val="de-DE"/>
+        </w:rPr>
+      </w:pPr>
+    </w:p>
+    <w:p>
+      <w:pPr>
+        <w:tabs>
+          <w:tab w:val="left" w:pos="5049"/>
+        </w:tabs>
+        <w:rPr>
+          <w:lang w:val="de-DE"/>
+        </w:rPr>
+      </w:pPr>
+    </w:p>
+    <w:p>
+      <w:pPr>
+        <w:tabs>
+          <w:tab w:val="left" w:pos="5049"/>
+        </w:tabs>
+        <w:rPr>
+          <w:lang w:val="de-DE"/>
+        </w:rPr>
+      </w:pPr>
+    </w:p>
     <w:p>
       <w:pPr>
         <w:tabs>
@@ -6942,6 +7157,7 @@
                 <w:b/>
                 <w:highlight w:val="green"/>
               </w:rPr>
+              <w:lastRenderedPageBreak/>
               <w:t>Tabellenname:</w:t>
             </w:r>
             <w:r>
@@ -6950,6 +7166,7 @@
               </w:rPr>
               <w:t xml:space="preserve"> </w:t>
             </w:r>
+            <w:proofErr w:type="spellStart"/>
             <w:r>
               <w:rPr>
                 <w:highlight w:val="green"/>
@@ -6962,6 +7179,7 @@
               </w:rPr>
               <w:t>bungen</w:t>
             </w:r>
+            <w:proofErr w:type="spellEnd"/>
           </w:p>
         </w:tc>
       </w:tr>
@@ -7069,6 +7287,7 @@
             <w:shd w:val="clear" w:color="auto" w:fill="F4B083" w:themeFill="accent2" w:themeFillTint="99"/>
           </w:tcPr>
           <w:p>
+            <w:proofErr w:type="spellStart"/>
             <w:r>
               <w:t>Ue</w:t>
             </w:r>
@@ -7078,6 +7297,7 @@
             <w:r>
               <w:t>_NR</w:t>
             </w:r>
+            <w:proofErr w:type="spellEnd"/>
           </w:p>
         </w:tc>
         <w:tc>
@@ -7220,6 +7440,7 @@
             <w:tcW w:w="1892" w:type="dxa"/>
           </w:tcPr>
           <w:p>
+            <w:proofErr w:type="spellStart"/>
             <w:r>
               <w:t>L</w:t>
             </w:r>
@@ -7229,6 +7450,7 @@
             <w:r>
               <w:t>sung</w:t>
             </w:r>
+            <w:proofErr w:type="spellEnd"/>
           </w:p>
         </w:tc>
         <w:tc>
@@ -7362,9 +7584,11 @@
             <w:tcW w:w="1892" w:type="dxa"/>
           </w:tcPr>
           <w:p>
+            <w:proofErr w:type="spellStart"/>
             <w:r>
               <w:t>FK_Kategorie</w:t>
             </w:r>
+            <w:proofErr w:type="spellEnd"/>
           </w:p>
         </w:tc>
         <w:tc>
@@ -7562,9 +7786,11 @@
             <w:shd w:val="clear" w:color="auto" w:fill="F4B083" w:themeFill="accent2" w:themeFillTint="99"/>
           </w:tcPr>
           <w:p>
+            <w:proofErr w:type="spellStart"/>
             <w:r>
               <w:t>Kategorie_ID</w:t>
             </w:r>
+            <w:proofErr w:type="spellEnd"/>
           </w:p>
         </w:tc>
         <w:tc>
@@ -7732,8 +7958,20 @@
           <w:szCs w:val="21"/>
           <w:lang w:eastAsia="de-CH"/>
         </w:rPr>
-        <w:t>-- Grant für ganze DB fremdsprachen</w:t>
-      </w:r>
+        <w:t>-- Grant für ganze DB </w:t>
+      </w:r>
+      <w:proofErr w:type="spellStart"/>
+      <w:r>
+        <w:rPr>
+          <w:rFonts w:ascii="Consolas" w:eastAsia="Times New Roman" w:hAnsi="Consolas" w:cs="Times New Roman"/>
+          <w:color w:val="6A9955"/>
+          <w:sz w:val="21"/>
+          <w:szCs w:val="21"/>
+          <w:lang w:eastAsia="de-CH"/>
+        </w:rPr>
+        <w:t>fremdsprachen</w:t>
+      </w:r>
+      <w:proofErr w:type="spellEnd"/>
     </w:p>
     <w:p>
       <w:pPr>
@@ -7835,7 +8073,18 @@
           <w:szCs w:val="21"/>
           <w:lang w:eastAsia="de-CH"/>
         </w:rPr>
-        <w:t>'***'</w:t>
+        <w:t>'***</w:t>
+      </w:r>
+      <w:proofErr w:type="gramStart"/>
+      <w:r>
+        <w:rPr>
+          <w:rFonts w:ascii="Consolas" w:eastAsia="Times New Roman" w:hAnsi="Consolas" w:cs="Times New Roman"/>
+          <w:color w:val="CE9178"/>
+          <w:sz w:val="21"/>
+          <w:szCs w:val="21"/>
+          <w:lang w:eastAsia="de-CH"/>
+        </w:rPr>
+        <w:t>'</w:t>
       </w:r>
       <w:r>
         <w:rPr>
@@ -7857,6 +8106,7 @@
         </w:rPr>
         <w:t>GRANT</w:t>
       </w:r>
+      <w:proofErr w:type="gramEnd"/>
       <w:r>
         <w:rPr>
           <w:rFonts w:ascii="Consolas" w:eastAsia="Times New Roman" w:hAnsi="Consolas" w:cs="Times New Roman"/>
@@ -7968,7 +8218,29 @@
           <w:szCs w:val="21"/>
           <w:lang w:eastAsia="de-CH"/>
         </w:rPr>
-        <w:t>'internet'</w:t>
+        <w:t>'</w:t>
+      </w:r>
+      <w:proofErr w:type="spellStart"/>
+      <w:r>
+        <w:rPr>
+          <w:rFonts w:ascii="Consolas" w:eastAsia="Times New Roman" w:hAnsi="Consolas" w:cs="Times New Roman"/>
+          <w:color w:val="CE9178"/>
+          <w:sz w:val="21"/>
+          <w:szCs w:val="21"/>
+          <w:lang w:eastAsia="de-CH"/>
+        </w:rPr>
+        <w:t>internet</w:t>
+      </w:r>
+      <w:proofErr w:type="spellEnd"/>
+      <w:r>
+        <w:rPr>
+          <w:rFonts w:ascii="Consolas" w:eastAsia="Times New Roman" w:hAnsi="Consolas" w:cs="Times New Roman"/>
+          <w:color w:val="CE9178"/>
+          <w:sz w:val="21"/>
+          <w:szCs w:val="21"/>
+          <w:lang w:eastAsia="de-CH"/>
+        </w:rPr>
+        <w:t>'</w:t>
       </w:r>
       <w:r>
         <w:rPr>
@@ -8153,6 +8425,7 @@
         </w:rPr>
         <w:t> MAX_USER_CONNECTIONS </w:t>
       </w:r>
+      <w:proofErr w:type="gramStart"/>
       <w:r>
         <w:rPr>
           <w:rFonts w:ascii="Consolas" w:eastAsia="Times New Roman" w:hAnsi="Consolas" w:cs="Times New Roman"/>
@@ -8173,6 +8446,7 @@
         </w:rPr>
         <w:t>;</w:t>
       </w:r>
+      <w:proofErr w:type="gramEnd"/>
     </w:p>
     <w:p>
       <w:pPr>
@@ -8234,7 +8508,18 @@
           <w:szCs w:val="21"/>
           <w:lang w:eastAsia="de-CH"/>
         </w:rPr>
-        <w:t>`fremdsprachen`</w:t>
+        <w:t>`fremdsprachen</w:t>
+      </w:r>
+      <w:proofErr w:type="gramStart"/>
+      <w:r>
+        <w:rPr>
+          <w:rFonts w:ascii="Consolas" w:eastAsia="Times New Roman" w:hAnsi="Consolas" w:cs="Times New Roman"/>
+          <w:color w:val="CE9178"/>
+          <w:sz w:val="21"/>
+          <w:szCs w:val="21"/>
+          <w:lang w:eastAsia="de-CH"/>
+        </w:rPr>
+        <w:t>`</w:t>
       </w:r>
       <w:r>
         <w:rPr>
@@ -8244,7 +8529,18 @@
           <w:szCs w:val="21"/>
           <w:lang w:eastAsia="de-CH"/>
         </w:rPr>
-        <w:t>.* </w:t>
+        <w:t>.*</w:t>
+      </w:r>
+      <w:proofErr w:type="gramEnd"/>
+      <w:r>
+        <w:rPr>
+          <w:rFonts w:ascii="Consolas" w:eastAsia="Times New Roman" w:hAnsi="Consolas" w:cs="Times New Roman"/>
+          <w:color w:val="D4D4D4"/>
+          <w:sz w:val="21"/>
+          <w:szCs w:val="21"/>
+          <w:lang w:eastAsia="de-CH"/>
+        </w:rPr>
+        <w:t> </w:t>
       </w:r>
       <w:r>
         <w:rPr>
@@ -8274,7 +8570,29 @@
           <w:szCs w:val="21"/>
           <w:lang w:eastAsia="de-CH"/>
         </w:rPr>
-        <w:t>'internet'</w:t>
+        <w:t>'</w:t>
+      </w:r>
+      <w:proofErr w:type="spellStart"/>
+      <w:r>
+        <w:rPr>
+          <w:rFonts w:ascii="Consolas" w:eastAsia="Times New Roman" w:hAnsi="Consolas" w:cs="Times New Roman"/>
+          <w:color w:val="CE9178"/>
+          <w:sz w:val="21"/>
+          <w:szCs w:val="21"/>
+          <w:lang w:eastAsia="de-CH"/>
+        </w:rPr>
+        <w:t>internet</w:t>
+      </w:r>
+      <w:proofErr w:type="spellEnd"/>
+      <w:r>
+        <w:rPr>
+          <w:rFonts w:ascii="Consolas" w:eastAsia="Times New Roman" w:hAnsi="Consolas" w:cs="Times New Roman"/>
+          <w:color w:val="CE9178"/>
+          <w:sz w:val="21"/>
+          <w:szCs w:val="21"/>
+          <w:lang w:eastAsia="de-CH"/>
+        </w:rPr>
+        <w:t>'</w:t>
       </w:r>
       <w:r>
         <w:rPr>
@@ -8443,7 +8761,18 @@
           <w:szCs w:val="21"/>
           <w:lang w:eastAsia="de-CH"/>
         </w:rPr>
-        <w:t>'***'</w:t>
+        <w:t>'***</w:t>
+      </w:r>
+      <w:proofErr w:type="gramStart"/>
+      <w:r>
+        <w:rPr>
+          <w:rFonts w:ascii="Consolas" w:eastAsia="Times New Roman" w:hAnsi="Consolas" w:cs="Times New Roman"/>
+          <w:color w:val="CE9178"/>
+          <w:sz w:val="21"/>
+          <w:szCs w:val="21"/>
+          <w:lang w:eastAsia="de-CH"/>
+        </w:rPr>
+        <w:t>'</w:t>
       </w:r>
       <w:r>
         <w:rPr>
@@ -8465,6 +8794,7 @@
         </w:rPr>
         <w:t>GRANT</w:t>
       </w:r>
+      <w:proofErr w:type="gramEnd"/>
       <w:r>
         <w:rPr>
           <w:rFonts w:ascii="Consolas" w:eastAsia="Times New Roman" w:hAnsi="Consolas" w:cs="Times New Roman"/>
@@ -8829,7 +9159,18 @@
           <w:szCs w:val="21"/>
           <w:lang w:eastAsia="de-CH"/>
         </w:rPr>
-        <w:t>`fremdsprachen`</w:t>
+        <w:t>`fremdsprachen</w:t>
+      </w:r>
+      <w:proofErr w:type="gramStart"/>
+      <w:r>
+        <w:rPr>
+          <w:rFonts w:ascii="Consolas" w:eastAsia="Times New Roman" w:hAnsi="Consolas" w:cs="Times New Roman"/>
+          <w:color w:val="CE9178"/>
+          <w:sz w:val="21"/>
+          <w:szCs w:val="21"/>
+          <w:lang w:eastAsia="de-CH"/>
+        </w:rPr>
+        <w:t>`</w:t>
       </w:r>
       <w:r>
         <w:rPr>
@@ -8839,7 +9180,18 @@
           <w:szCs w:val="21"/>
           <w:lang w:eastAsia="de-CH"/>
         </w:rPr>
-        <w:t>.* </w:t>
+        <w:t>.*</w:t>
+      </w:r>
+      <w:proofErr w:type="gramEnd"/>
+      <w:r>
+        <w:rPr>
+          <w:rFonts w:ascii="Consolas" w:eastAsia="Times New Roman" w:hAnsi="Consolas" w:cs="Times New Roman"/>
+          <w:color w:val="D4D4D4"/>
+          <w:sz w:val="21"/>
+          <w:szCs w:val="21"/>
+          <w:lang w:eastAsia="de-CH"/>
+        </w:rPr>
+        <w:t> </w:t>
       </w:r>
       <w:r>
         <w:rPr>
@@ -8869,7 +9221,29 @@
           <w:szCs w:val="21"/>
           <w:lang w:eastAsia="de-CH"/>
         </w:rPr>
-        <w:t>'angi'</w:t>
+        <w:t>'</w:t>
+      </w:r>
+      <w:proofErr w:type="spellStart"/>
+      <w:r>
+        <w:rPr>
+          <w:rFonts w:ascii="Consolas" w:eastAsia="Times New Roman" w:hAnsi="Consolas" w:cs="Times New Roman"/>
+          <w:color w:val="CE9178"/>
+          <w:sz w:val="21"/>
+          <w:szCs w:val="21"/>
+          <w:lang w:eastAsia="de-CH"/>
+        </w:rPr>
+        <w:t>angi</w:t>
+      </w:r>
+      <w:proofErr w:type="spellEnd"/>
+      <w:r>
+        <w:rPr>
+          <w:rFonts w:ascii="Consolas" w:eastAsia="Times New Roman" w:hAnsi="Consolas" w:cs="Times New Roman"/>
+          <w:color w:val="CE9178"/>
+          <w:sz w:val="21"/>
+          <w:szCs w:val="21"/>
+          <w:lang w:eastAsia="de-CH"/>
+        </w:rPr>
+        <w:t>'</w:t>
       </w:r>
       <w:r>
         <w:rPr>
@@ -8987,6 +9361,7 @@
         </w:rPr>
         <w:t> </w:t>
       </w:r>
+      <w:proofErr w:type="spellStart"/>
       <w:r>
         <w:rPr>
           <w:rFonts w:ascii="Consolas" w:eastAsia="Times New Roman" w:hAnsi="Consolas" w:cs="Times New Roman"/>
@@ -8997,6 +9372,7 @@
         </w:rPr>
         <w:t>to</w:t>
       </w:r>
+      <w:proofErr w:type="spellEnd"/>
       <w:r>
         <w:rPr>
           <w:rFonts w:ascii="Consolas" w:eastAsia="Times New Roman" w:hAnsi="Consolas" w:cs="Times New Roman"/>
@@ -9005,8 +9381,33 @@
           <w:szCs w:val="21"/>
           <w:lang w:eastAsia="de-CH"/>
         </w:rPr>
-        <w:t> fremdsprachen.benutzer </w:t>
-      </w:r>
+        <w:t> </w:t>
+      </w:r>
+      <w:proofErr w:type="spellStart"/>
+      <w:proofErr w:type="gramStart"/>
+      <w:r>
+        <w:rPr>
+          <w:rFonts w:ascii="Consolas" w:eastAsia="Times New Roman" w:hAnsi="Consolas" w:cs="Times New Roman"/>
+          <w:color w:val="D4D4D4"/>
+          <w:sz w:val="21"/>
+          <w:szCs w:val="21"/>
+          <w:lang w:eastAsia="de-CH"/>
+        </w:rPr>
+        <w:t>fremdsprachen.benutzer</w:t>
+      </w:r>
+      <w:proofErr w:type="spellEnd"/>
+      <w:proofErr w:type="gramEnd"/>
+      <w:r>
+        <w:rPr>
+          <w:rFonts w:ascii="Consolas" w:eastAsia="Times New Roman" w:hAnsi="Consolas" w:cs="Times New Roman"/>
+          <w:color w:val="D4D4D4"/>
+          <w:sz w:val="21"/>
+          <w:szCs w:val="21"/>
+          <w:lang w:eastAsia="de-CH"/>
+        </w:rPr>
+        <w:t> </w:t>
+      </w:r>
+      <w:proofErr w:type="spellStart"/>
       <w:r>
         <w:rPr>
           <w:rFonts w:ascii="Consolas" w:eastAsia="Times New Roman" w:hAnsi="Consolas" w:cs="Times New Roman"/>
@@ -9017,6 +9418,7 @@
         </w:rPr>
         <w:t>to</w:t>
       </w:r>
+      <w:proofErr w:type="spellEnd"/>
       <w:r>
         <w:rPr>
           <w:rFonts w:ascii="Consolas" w:eastAsia="Times New Roman" w:hAnsi="Consolas" w:cs="Times New Roman"/>
@@ -9035,7 +9437,29 @@
           <w:szCs w:val="21"/>
           <w:lang w:eastAsia="de-CH"/>
         </w:rPr>
-        <w:t>'angi'</w:t>
+        <w:t>'</w:t>
+      </w:r>
+      <w:proofErr w:type="spellStart"/>
+      <w:r>
+        <w:rPr>
+          <w:rFonts w:ascii="Consolas" w:eastAsia="Times New Roman" w:hAnsi="Consolas" w:cs="Times New Roman"/>
+          <w:color w:val="CE9178"/>
+          <w:sz w:val="21"/>
+          <w:szCs w:val="21"/>
+          <w:lang w:eastAsia="de-CH"/>
+        </w:rPr>
+        <w:t>angi</w:t>
+      </w:r>
+      <w:proofErr w:type="spellEnd"/>
+      <w:r>
+        <w:rPr>
+          <w:rFonts w:ascii="Consolas" w:eastAsia="Times New Roman" w:hAnsi="Consolas" w:cs="Times New Roman"/>
+          <w:color w:val="CE9178"/>
+          <w:sz w:val="21"/>
+          <w:szCs w:val="21"/>
+          <w:lang w:eastAsia="de-CH"/>
+        </w:rPr>
+        <w:t>'</w:t>
       </w:r>
       <w:r>
         <w:rPr>
@@ -9054,8 +9478,6 @@
           <w:tab w:val="left" w:pos="5049"/>
         </w:tabs>
       </w:pPr>
-      <w:bookmarkStart w:id="0" w:name="_GoBack"/>
-      <w:bookmarkEnd w:id="0"/>
     </w:p>
     <w:sectPr>
       <w:pgSz w:w="11906" w:h="16838"/>
@@ -10387,7 +10809,7 @@
       </w:pPr>
     </w:pPrDefault>
   </w:docDefaults>
-  <w:latentStyles w:defLockedState="0" w:defUIPriority="99" w:defSemiHidden="0" w:defUnhideWhenUsed="0" w:defQFormat="0" w:count="377">
+  <w:latentStyles w:defLockedState="0" w:defUIPriority="99" w:defSemiHidden="0" w:defUnhideWhenUsed="0" w:defQFormat="0" w:count="375">
     <w:lsdException w:name="Normal" w:uiPriority="0" w:qFormat="1"/>
     <w:lsdException w:name="heading 1" w:uiPriority="9" w:qFormat="1"/>
     <w:lsdException w:name="heading 2" w:semiHidden="1" w:uiPriority="9" w:unhideWhenUsed="1" w:qFormat="1"/>
@@ -10763,8 +11185,6 @@
     <w:lsdException w:name="Smart Hyperlink" w:semiHidden="1" w:unhideWhenUsed="1"/>
     <w:lsdException w:name="Hashtag" w:semiHidden="1" w:unhideWhenUsed="1"/>
     <w:lsdException w:name="Unresolved Mention" w:semiHidden="1" w:unhideWhenUsed="1"/>
-    <w:lsdException w:name="Smart Link" w:semiHidden="1" w:unhideWhenUsed="1"/>
-    <w:lsdException w:name="Smart Link Error" w:semiHidden="1" w:unhideWhenUsed="1"/>
   </w:latentStyles>
   <w:style w:type="paragraph" w:default="1" w:styleId="Standard">
     <w:name w:val="Normal"/>

</xml_diff>